<commit_message>
falta alterar coisas no relatorio
</commit_message>
<xml_diff>
--- a/1º Trabalho/RELATORIO 1T.docx
+++ b/1º Trabalho/RELATORIO 1T.docx
@@ -6968,6 +6968,7 @@
         </w:rPr>
         <w:t xml:space="preserve"> </w:t>
       </w:r>
+      <w:proofErr w:type="spellStart"/>
       <w:r>
         <w:rPr>
           <w:b/>
@@ -6976,6 +6977,7 @@
         </w:rPr>
         <w:t>xxxxx</w:t>
       </w:r>
+      <w:proofErr w:type="spellEnd"/>
     </w:p>
     <w:p>
       <w:pPr>
@@ -7002,8 +7004,17 @@
           <w:sz w:val="24"/>
           <w:szCs w:val="24"/>
         </w:rPr>
-        <w:t>Engenheiro Nuno Datia</w:t>
-      </w:r>
+        <w:t xml:space="preserve">Engenheiro Nuno </w:t>
+      </w:r>
+      <w:proofErr w:type="spellStart"/>
+      <w:r>
+        <w:rPr>
+          <w:sz w:val="24"/>
+          <w:szCs w:val="24"/>
+        </w:rPr>
+        <w:t>Datia</w:t>
+      </w:r>
+      <w:proofErr w:type="spellEnd"/>
     </w:p>
     <w:p>
       <w:pPr>
@@ -7029,8 +7040,13 @@
         <w:jc w:val="both"/>
       </w:pPr>
       <w:r>
-        <w:t>Neste trabalho era pedido a realização de um modelo EA que desse suporte para a criação de um sistema de informação da empresa Glampinho</w:t>
-      </w:r>
+        <w:t xml:space="preserve">Neste trabalho era pedido a realização de um modelo EA que desse suporte para a criação de um sistema de informação da empresa </w:t>
+      </w:r>
+      <w:proofErr w:type="spellStart"/>
+      <w:r>
+        <w:t>Glampinho</w:t>
+      </w:r>
+      <w:proofErr w:type="spellEnd"/>
       <w:r>
         <w:t xml:space="preserve"> que permitisse gerir os seus parques de campismo de luxo, respeitando as </w:t>
       </w:r>
@@ -7044,7 +7060,15 @@
         <w:t xml:space="preserve"> também nele referidas.</w:t>
       </w:r>
       <w:r>
-        <w:t xml:space="preserve"> Foi também pedido a criação de código T-SQL que ilustrasse as ‘’queries’’ pedidas em cada umas das alíneas e por fim testes que comprovassem o bom funcionamento das mesmas.</w:t>
+        <w:t xml:space="preserve"> Foi também pedido a criação de código T-SQL que ilustrasse as ‘’</w:t>
+      </w:r>
+      <w:proofErr w:type="spellStart"/>
+      <w:r>
+        <w:t>queries</w:t>
+      </w:r>
+      <w:proofErr w:type="spellEnd"/>
+      <w:r>
+        <w:t>’’ pedidas em cada umas das alíneas e por fim testes que comprovassem o bom funcionamento das mesmas.</w:t>
       </w:r>
     </w:p>
     <w:p>
@@ -7207,14 +7231,26 @@
           <w:szCs w:val="24"/>
         </w:rPr>
       </w:pPr>
-      <w:r>
-        <w:rPr>
-          <w:rFonts w:cstheme="minorHAnsi"/>
-          <w:sz w:val="24"/>
-          <w:szCs w:val="24"/>
-        </w:rPr>
-        <w:t>ParqueCampismo(</w:t>
-      </w:r>
+      <w:proofErr w:type="spellStart"/>
+      <w:proofErr w:type="gramStart"/>
+      <w:r>
+        <w:rPr>
+          <w:rFonts w:cstheme="minorHAnsi"/>
+          <w:sz w:val="24"/>
+          <w:szCs w:val="24"/>
+        </w:rPr>
+        <w:t>ParqueCampismo</w:t>
+      </w:r>
+      <w:proofErr w:type="spellEnd"/>
+      <w:r>
+        <w:rPr>
+          <w:rFonts w:cstheme="minorHAnsi"/>
+          <w:sz w:val="24"/>
+          <w:szCs w:val="24"/>
+        </w:rPr>
+        <w:t>(</w:t>
+      </w:r>
+      <w:proofErr w:type="gramEnd"/>
       <w:r>
         <w:rPr>
           <w:rFonts w:cstheme="minorHAnsi"/>
@@ -7230,7 +7266,79 @@
           <w:sz w:val="24"/>
           <w:szCs w:val="24"/>
         </w:rPr>
-        <w:t>[nvarchar(30)], morada[nvarchar(50)], estrelas[tinyint in(1, 2, 3, 4, 5)], email[nvarchar(30)])</w:t>
+        <w:t>[</w:t>
+      </w:r>
+      <w:proofErr w:type="spellStart"/>
+      <w:r>
+        <w:rPr>
+          <w:rFonts w:cstheme="minorHAnsi"/>
+          <w:sz w:val="24"/>
+          <w:szCs w:val="24"/>
+        </w:rPr>
+        <w:t>nvarchar</w:t>
+      </w:r>
+      <w:proofErr w:type="spellEnd"/>
+      <w:r>
+        <w:rPr>
+          <w:rFonts w:cstheme="minorHAnsi"/>
+          <w:sz w:val="24"/>
+          <w:szCs w:val="24"/>
+        </w:rPr>
+        <w:t>(30)], morada[</w:t>
+      </w:r>
+      <w:proofErr w:type="spellStart"/>
+      <w:r>
+        <w:rPr>
+          <w:rFonts w:cstheme="minorHAnsi"/>
+          <w:sz w:val="24"/>
+          <w:szCs w:val="24"/>
+        </w:rPr>
+        <w:t>nvarchar</w:t>
+      </w:r>
+      <w:proofErr w:type="spellEnd"/>
+      <w:r>
+        <w:rPr>
+          <w:rFonts w:cstheme="minorHAnsi"/>
+          <w:sz w:val="24"/>
+          <w:szCs w:val="24"/>
+        </w:rPr>
+        <w:t>(50)], estrelas[</w:t>
+      </w:r>
+      <w:proofErr w:type="spellStart"/>
+      <w:r>
+        <w:rPr>
+          <w:rFonts w:cstheme="minorHAnsi"/>
+          <w:sz w:val="24"/>
+          <w:szCs w:val="24"/>
+        </w:rPr>
+        <w:t>tinyint</w:t>
+      </w:r>
+      <w:proofErr w:type="spellEnd"/>
+      <w:r>
+        <w:rPr>
+          <w:rFonts w:cstheme="minorHAnsi"/>
+          <w:sz w:val="24"/>
+          <w:szCs w:val="24"/>
+        </w:rPr>
+        <w:t xml:space="preserve"> in(1, 2, 3, 4, 5)], email[</w:t>
+      </w:r>
+      <w:proofErr w:type="spellStart"/>
+      <w:r>
+        <w:rPr>
+          <w:rFonts w:cstheme="minorHAnsi"/>
+          <w:sz w:val="24"/>
+          <w:szCs w:val="24"/>
+        </w:rPr>
+        <w:t>nvarchar</w:t>
+      </w:r>
+      <w:proofErr w:type="spellEnd"/>
+      <w:r>
+        <w:rPr>
+          <w:rFonts w:cstheme="minorHAnsi"/>
+          <w:sz w:val="24"/>
+          <w:szCs w:val="24"/>
+        </w:rPr>
+        <w:t>(30)])</w:t>
       </w:r>
     </w:p>
     <w:p>
@@ -7270,7 +7378,107 @@
           <w:sz w:val="24"/>
           <w:szCs w:val="24"/>
         </w:rPr>
-        <w:t>[int], descrição[nvarchar(30)], preçoDia[int], associado[varchar(10) in(‘alojamento’, ‘pessoa’)])</w:t>
+        <w:t>[</w:t>
+      </w:r>
+      <w:proofErr w:type="spellStart"/>
+      <w:r>
+        <w:rPr>
+          <w:rFonts w:cstheme="minorHAnsi"/>
+          <w:sz w:val="24"/>
+          <w:szCs w:val="24"/>
+        </w:rPr>
+        <w:t>int</w:t>
+      </w:r>
+      <w:proofErr w:type="spellEnd"/>
+      <w:r>
+        <w:rPr>
+          <w:rFonts w:cstheme="minorHAnsi"/>
+          <w:sz w:val="24"/>
+          <w:szCs w:val="24"/>
+        </w:rPr>
+        <w:t>], descrição[</w:t>
+      </w:r>
+      <w:proofErr w:type="spellStart"/>
+      <w:proofErr w:type="gramStart"/>
+      <w:r>
+        <w:rPr>
+          <w:rFonts w:cstheme="minorHAnsi"/>
+          <w:sz w:val="24"/>
+          <w:szCs w:val="24"/>
+        </w:rPr>
+        <w:t>nvarchar</w:t>
+      </w:r>
+      <w:proofErr w:type="spellEnd"/>
+      <w:r>
+        <w:rPr>
+          <w:rFonts w:cstheme="minorHAnsi"/>
+          <w:sz w:val="24"/>
+          <w:szCs w:val="24"/>
+        </w:rPr>
+        <w:t>(</w:t>
+      </w:r>
+      <w:proofErr w:type="gramEnd"/>
+      <w:r>
+        <w:rPr>
+          <w:rFonts w:cstheme="minorHAnsi"/>
+          <w:sz w:val="24"/>
+          <w:szCs w:val="24"/>
+        </w:rPr>
+        <w:t xml:space="preserve">30)], </w:t>
+      </w:r>
+      <w:proofErr w:type="spellStart"/>
+      <w:r>
+        <w:rPr>
+          <w:rFonts w:cstheme="minorHAnsi"/>
+          <w:sz w:val="24"/>
+          <w:szCs w:val="24"/>
+        </w:rPr>
+        <w:t>preçoDia</w:t>
+      </w:r>
+      <w:proofErr w:type="spellEnd"/>
+      <w:r>
+        <w:rPr>
+          <w:rFonts w:cstheme="minorHAnsi"/>
+          <w:sz w:val="24"/>
+          <w:szCs w:val="24"/>
+        </w:rPr>
+        <w:t>[</w:t>
+      </w:r>
+      <w:proofErr w:type="spellStart"/>
+      <w:r>
+        <w:rPr>
+          <w:rFonts w:cstheme="minorHAnsi"/>
+          <w:sz w:val="24"/>
+          <w:szCs w:val="24"/>
+        </w:rPr>
+        <w:t>int</w:t>
+      </w:r>
+      <w:proofErr w:type="spellEnd"/>
+      <w:r>
+        <w:rPr>
+          <w:rFonts w:cstheme="minorHAnsi"/>
+          <w:sz w:val="24"/>
+          <w:szCs w:val="24"/>
+        </w:rPr>
+        <w:t>], associado[</w:t>
+      </w:r>
+      <w:proofErr w:type="spellStart"/>
+      <w:r>
+        <w:rPr>
+          <w:rFonts w:cstheme="minorHAnsi"/>
+          <w:sz w:val="24"/>
+          <w:szCs w:val="24"/>
+        </w:rPr>
+        <w:t>varchar</w:t>
+      </w:r>
+      <w:proofErr w:type="spellEnd"/>
+      <w:r>
+        <w:rPr>
+          <w:rFonts w:cstheme="minorHAnsi"/>
+          <w:sz w:val="24"/>
+          <w:szCs w:val="24"/>
+        </w:rPr>
+        <w:t>(10) in(‘alojamento’, ‘pessoa’)])</w:t>
       </w:r>
     </w:p>
     <w:p>
@@ -7293,7 +7501,25 @@
           <w:sz w:val="24"/>
           <w:szCs w:val="24"/>
         </w:rPr>
-        <w:t>O atributo associado indica se o extra é facturado por alojamento ou pessoa</w:t>
+        <w:t xml:space="preserve">O atributo associado indica se o extra é </w:t>
+      </w:r>
+      <w:proofErr w:type="spellStart"/>
+      <w:r>
+        <w:rPr>
+          <w:rFonts w:cstheme="minorHAnsi"/>
+          <w:sz w:val="24"/>
+          <w:szCs w:val="24"/>
+        </w:rPr>
+        <w:t>facturado</w:t>
+      </w:r>
+      <w:proofErr w:type="spellEnd"/>
+      <w:r>
+        <w:rPr>
+          <w:rFonts w:cstheme="minorHAnsi"/>
+          <w:sz w:val="24"/>
+          <w:szCs w:val="24"/>
+        </w:rPr>
+        <w:t xml:space="preserve"> por alojamento ou pessoa</w:t>
       </w:r>
     </w:p>
     <w:p>
@@ -7325,15 +7551,135 @@
           <w:szCs w:val="24"/>
           <w:u w:val="single"/>
         </w:rPr>
-        <w:t>NIF[int]</w:t>
-      </w:r>
-      <w:r>
-        <w:rPr>
-          <w:rFonts w:cstheme="minorHAnsi"/>
-          <w:sz w:val="24"/>
-          <w:szCs w:val="24"/>
-        </w:rPr>
-        <w:t>, nome[nvarchar(30)], morada[nvarchar(50)], email[nvarchar(30)], númeroIdentificação[int])</w:t>
+        <w:t>NIF[</w:t>
+      </w:r>
+      <w:proofErr w:type="spellStart"/>
+      <w:r>
+        <w:rPr>
+          <w:rFonts w:cstheme="minorHAnsi"/>
+          <w:sz w:val="24"/>
+          <w:szCs w:val="24"/>
+          <w:u w:val="single"/>
+        </w:rPr>
+        <w:t>int</w:t>
+      </w:r>
+      <w:proofErr w:type="spellEnd"/>
+      <w:r>
+        <w:rPr>
+          <w:rFonts w:cstheme="minorHAnsi"/>
+          <w:sz w:val="24"/>
+          <w:szCs w:val="24"/>
+          <w:u w:val="single"/>
+        </w:rPr>
+        <w:t>]</w:t>
+      </w:r>
+      <w:r>
+        <w:rPr>
+          <w:rFonts w:cstheme="minorHAnsi"/>
+          <w:sz w:val="24"/>
+          <w:szCs w:val="24"/>
+        </w:rPr>
+        <w:t>, nome[</w:t>
+      </w:r>
+      <w:proofErr w:type="spellStart"/>
+      <w:proofErr w:type="gramStart"/>
+      <w:r>
+        <w:rPr>
+          <w:rFonts w:cstheme="minorHAnsi"/>
+          <w:sz w:val="24"/>
+          <w:szCs w:val="24"/>
+        </w:rPr>
+        <w:t>nvarchar</w:t>
+      </w:r>
+      <w:proofErr w:type="spellEnd"/>
+      <w:r>
+        <w:rPr>
+          <w:rFonts w:cstheme="minorHAnsi"/>
+          <w:sz w:val="24"/>
+          <w:szCs w:val="24"/>
+        </w:rPr>
+        <w:t>(</w:t>
+      </w:r>
+      <w:proofErr w:type="gramEnd"/>
+      <w:r>
+        <w:rPr>
+          <w:rFonts w:cstheme="minorHAnsi"/>
+          <w:sz w:val="24"/>
+          <w:szCs w:val="24"/>
+        </w:rPr>
+        <w:t>30)], morada[</w:t>
+      </w:r>
+      <w:proofErr w:type="spellStart"/>
+      <w:r>
+        <w:rPr>
+          <w:rFonts w:cstheme="minorHAnsi"/>
+          <w:sz w:val="24"/>
+          <w:szCs w:val="24"/>
+        </w:rPr>
+        <w:t>nvarchar</w:t>
+      </w:r>
+      <w:proofErr w:type="spellEnd"/>
+      <w:r>
+        <w:rPr>
+          <w:rFonts w:cstheme="minorHAnsi"/>
+          <w:sz w:val="24"/>
+          <w:szCs w:val="24"/>
+        </w:rPr>
+        <w:t>(50)], email[</w:t>
+      </w:r>
+      <w:proofErr w:type="spellStart"/>
+      <w:r>
+        <w:rPr>
+          <w:rFonts w:cstheme="minorHAnsi"/>
+          <w:sz w:val="24"/>
+          <w:szCs w:val="24"/>
+        </w:rPr>
+        <w:t>nvarchar</w:t>
+      </w:r>
+      <w:proofErr w:type="spellEnd"/>
+      <w:r>
+        <w:rPr>
+          <w:rFonts w:cstheme="minorHAnsi"/>
+          <w:sz w:val="24"/>
+          <w:szCs w:val="24"/>
+        </w:rPr>
+        <w:t xml:space="preserve">(30)], </w:t>
+      </w:r>
+      <w:proofErr w:type="spellStart"/>
+      <w:r>
+        <w:rPr>
+          <w:rFonts w:cstheme="minorHAnsi"/>
+          <w:sz w:val="24"/>
+          <w:szCs w:val="24"/>
+        </w:rPr>
+        <w:t>númeroIdentificação</w:t>
+      </w:r>
+      <w:proofErr w:type="spellEnd"/>
+      <w:r>
+        <w:rPr>
+          <w:rFonts w:cstheme="minorHAnsi"/>
+          <w:sz w:val="24"/>
+          <w:szCs w:val="24"/>
+        </w:rPr>
+        <w:t>[</w:t>
+      </w:r>
+      <w:proofErr w:type="spellStart"/>
+      <w:r>
+        <w:rPr>
+          <w:rFonts w:cstheme="minorHAnsi"/>
+          <w:sz w:val="24"/>
+          <w:szCs w:val="24"/>
+        </w:rPr>
+        <w:t>int</w:t>
+      </w:r>
+      <w:proofErr w:type="spellEnd"/>
+      <w:r>
+        <w:rPr>
+          <w:rFonts w:cstheme="minorHAnsi"/>
+          <w:sz w:val="24"/>
+          <w:szCs w:val="24"/>
+        </w:rPr>
+        <w:t>])</w:t>
       </w:r>
     </w:p>
     <w:p>
@@ -7365,15 +7711,107 @@
           <w:szCs w:val="24"/>
           <w:u w:val="single"/>
         </w:rPr>
-        <w:t>id[int],</w:t>
-      </w:r>
-      <w:r>
-        <w:rPr>
-          <w:rFonts w:cstheme="minorHAnsi"/>
-          <w:sz w:val="24"/>
-          <w:szCs w:val="24"/>
-        </w:rPr>
-        <w:t xml:space="preserve"> dataInício[DateTime], dataFim[DateTime])</w:t>
+        <w:t>id[</w:t>
+      </w:r>
+      <w:proofErr w:type="spellStart"/>
+      <w:r>
+        <w:rPr>
+          <w:rFonts w:cstheme="minorHAnsi"/>
+          <w:sz w:val="24"/>
+          <w:szCs w:val="24"/>
+          <w:u w:val="single"/>
+        </w:rPr>
+        <w:t>int</w:t>
+      </w:r>
+      <w:proofErr w:type="spellEnd"/>
+      <w:r>
+        <w:rPr>
+          <w:rFonts w:cstheme="minorHAnsi"/>
+          <w:sz w:val="24"/>
+          <w:szCs w:val="24"/>
+          <w:u w:val="single"/>
+        </w:rPr>
+        <w:t>],</w:t>
+      </w:r>
+      <w:r>
+        <w:rPr>
+          <w:rFonts w:cstheme="minorHAnsi"/>
+          <w:sz w:val="24"/>
+          <w:szCs w:val="24"/>
+        </w:rPr>
+        <w:t xml:space="preserve"> </w:t>
+      </w:r>
+      <w:proofErr w:type="spellStart"/>
+      <w:r>
+        <w:rPr>
+          <w:rFonts w:cstheme="minorHAnsi"/>
+          <w:sz w:val="24"/>
+          <w:szCs w:val="24"/>
+        </w:rPr>
+        <w:t>dataInício</w:t>
+      </w:r>
+      <w:proofErr w:type="spellEnd"/>
+      <w:r>
+        <w:rPr>
+          <w:rFonts w:cstheme="minorHAnsi"/>
+          <w:sz w:val="24"/>
+          <w:szCs w:val="24"/>
+        </w:rPr>
+        <w:t>[</w:t>
+      </w:r>
+      <w:proofErr w:type="spellStart"/>
+      <w:r>
+        <w:rPr>
+          <w:rFonts w:cstheme="minorHAnsi"/>
+          <w:sz w:val="24"/>
+          <w:szCs w:val="24"/>
+        </w:rPr>
+        <w:t>DateTime</w:t>
+      </w:r>
+      <w:proofErr w:type="spellEnd"/>
+      <w:r>
+        <w:rPr>
+          <w:rFonts w:cstheme="minorHAnsi"/>
+          <w:sz w:val="24"/>
+          <w:szCs w:val="24"/>
+        </w:rPr>
+        <w:t xml:space="preserve">], </w:t>
+      </w:r>
+      <w:proofErr w:type="spellStart"/>
+      <w:r>
+        <w:rPr>
+          <w:rFonts w:cstheme="minorHAnsi"/>
+          <w:sz w:val="24"/>
+          <w:szCs w:val="24"/>
+        </w:rPr>
+        <w:t>dataFim</w:t>
+      </w:r>
+      <w:proofErr w:type="spellEnd"/>
+      <w:r>
+        <w:rPr>
+          <w:rFonts w:cstheme="minorHAnsi"/>
+          <w:sz w:val="24"/>
+          <w:szCs w:val="24"/>
+        </w:rPr>
+        <w:t>[</w:t>
+      </w:r>
+      <w:proofErr w:type="spellStart"/>
+      <w:r>
+        <w:rPr>
+          <w:rFonts w:cstheme="minorHAnsi"/>
+          <w:sz w:val="24"/>
+          <w:szCs w:val="24"/>
+        </w:rPr>
+        <w:t>DateTime</w:t>
+      </w:r>
+      <w:proofErr w:type="spellEnd"/>
+      <w:r>
+        <w:rPr>
+          <w:rFonts w:cstheme="minorHAnsi"/>
+          <w:sz w:val="24"/>
+          <w:szCs w:val="24"/>
+        </w:rPr>
+        <w:t>])</w:t>
       </w:r>
     </w:p>
     <w:p>
@@ -7466,6 +7904,7 @@
         </w:rPr>
         <w:t>Alojamento(</w:t>
       </w:r>
+      <w:proofErr w:type="spellStart"/>
       <w:r>
         <w:rPr>
           <w:rFonts w:cstheme="minorHAnsi"/>
@@ -7473,7 +7912,48 @@
           <w:szCs w:val="24"/>
           <w:u w:val="single"/>
         </w:rPr>
-        <w:t>nomeParque[nvarchar(30)],</w:t>
+        <w:t>nomeParque</w:t>
+      </w:r>
+      <w:proofErr w:type="spellEnd"/>
+      <w:r>
+        <w:rPr>
+          <w:rFonts w:cstheme="minorHAnsi"/>
+          <w:sz w:val="24"/>
+          <w:szCs w:val="24"/>
+          <w:u w:val="single"/>
+        </w:rPr>
+        <w:t>[</w:t>
+      </w:r>
+      <w:proofErr w:type="spellStart"/>
+      <w:proofErr w:type="gramStart"/>
+      <w:r>
+        <w:rPr>
+          <w:rFonts w:cstheme="minorHAnsi"/>
+          <w:sz w:val="24"/>
+          <w:szCs w:val="24"/>
+          <w:u w:val="single"/>
+        </w:rPr>
+        <w:t>nvarchar</w:t>
+      </w:r>
+      <w:proofErr w:type="spellEnd"/>
+      <w:r>
+        <w:rPr>
+          <w:rFonts w:cstheme="minorHAnsi"/>
+          <w:sz w:val="24"/>
+          <w:szCs w:val="24"/>
+          <w:u w:val="single"/>
+        </w:rPr>
+        <w:t>(</w:t>
+      </w:r>
+      <w:proofErr w:type="gramEnd"/>
+      <w:r>
+        <w:rPr>
+          <w:rFonts w:cstheme="minorHAnsi"/>
+          <w:sz w:val="24"/>
+          <w:szCs w:val="24"/>
+          <w:u w:val="single"/>
+        </w:rPr>
+        <w:t>30)],</w:t>
       </w:r>
       <w:r>
         <w:rPr>
@@ -7490,15 +7970,179 @@
           <w:szCs w:val="24"/>
           <w:u w:val="single"/>
         </w:rPr>
-        <w:t>localização[nvarchar(30)]</w:t>
-      </w:r>
-      <w:r>
-        <w:rPr>
-          <w:rFonts w:cstheme="minorHAnsi"/>
-          <w:sz w:val="24"/>
-          <w:szCs w:val="24"/>
-        </w:rPr>
-        <w:t>, nome[nvarchar(30)], descrição[nvarchar(30)], preçoBase[int], númeroMáximoPessoas[tinyInt], tipoAlojamento[varchar(8) in(‘bungalow’ , ‘tenda’)])</w:t>
+        <w:t>localização[</w:t>
+      </w:r>
+      <w:proofErr w:type="spellStart"/>
+      <w:r>
+        <w:rPr>
+          <w:rFonts w:cstheme="minorHAnsi"/>
+          <w:sz w:val="24"/>
+          <w:szCs w:val="24"/>
+          <w:u w:val="single"/>
+        </w:rPr>
+        <w:t>nvarchar</w:t>
+      </w:r>
+      <w:proofErr w:type="spellEnd"/>
+      <w:r>
+        <w:rPr>
+          <w:rFonts w:cstheme="minorHAnsi"/>
+          <w:sz w:val="24"/>
+          <w:szCs w:val="24"/>
+          <w:u w:val="single"/>
+        </w:rPr>
+        <w:t>(30)]</w:t>
+      </w:r>
+      <w:r>
+        <w:rPr>
+          <w:rFonts w:cstheme="minorHAnsi"/>
+          <w:sz w:val="24"/>
+          <w:szCs w:val="24"/>
+        </w:rPr>
+        <w:t>, nome[</w:t>
+      </w:r>
+      <w:proofErr w:type="spellStart"/>
+      <w:r>
+        <w:rPr>
+          <w:rFonts w:cstheme="minorHAnsi"/>
+          <w:sz w:val="24"/>
+          <w:szCs w:val="24"/>
+        </w:rPr>
+        <w:t>nvarchar</w:t>
+      </w:r>
+      <w:proofErr w:type="spellEnd"/>
+      <w:r>
+        <w:rPr>
+          <w:rFonts w:cstheme="minorHAnsi"/>
+          <w:sz w:val="24"/>
+          <w:szCs w:val="24"/>
+        </w:rPr>
+        <w:t>(30)], descrição[</w:t>
+      </w:r>
+      <w:proofErr w:type="spellStart"/>
+      <w:r>
+        <w:rPr>
+          <w:rFonts w:cstheme="minorHAnsi"/>
+          <w:sz w:val="24"/>
+          <w:szCs w:val="24"/>
+        </w:rPr>
+        <w:t>nvarchar</w:t>
+      </w:r>
+      <w:proofErr w:type="spellEnd"/>
+      <w:r>
+        <w:rPr>
+          <w:rFonts w:cstheme="minorHAnsi"/>
+          <w:sz w:val="24"/>
+          <w:szCs w:val="24"/>
+        </w:rPr>
+        <w:t xml:space="preserve">(30)], </w:t>
+      </w:r>
+      <w:proofErr w:type="spellStart"/>
+      <w:r>
+        <w:rPr>
+          <w:rFonts w:cstheme="minorHAnsi"/>
+          <w:sz w:val="24"/>
+          <w:szCs w:val="24"/>
+        </w:rPr>
+        <w:t>preçoBase</w:t>
+      </w:r>
+      <w:proofErr w:type="spellEnd"/>
+      <w:r>
+        <w:rPr>
+          <w:rFonts w:cstheme="minorHAnsi"/>
+          <w:sz w:val="24"/>
+          <w:szCs w:val="24"/>
+        </w:rPr>
+        <w:t>[</w:t>
+      </w:r>
+      <w:proofErr w:type="spellStart"/>
+      <w:r>
+        <w:rPr>
+          <w:rFonts w:cstheme="minorHAnsi"/>
+          <w:sz w:val="24"/>
+          <w:szCs w:val="24"/>
+        </w:rPr>
+        <w:t>int</w:t>
+      </w:r>
+      <w:proofErr w:type="spellEnd"/>
+      <w:r>
+        <w:rPr>
+          <w:rFonts w:cstheme="minorHAnsi"/>
+          <w:sz w:val="24"/>
+          <w:szCs w:val="24"/>
+        </w:rPr>
+        <w:t xml:space="preserve">], </w:t>
+      </w:r>
+      <w:proofErr w:type="spellStart"/>
+      <w:r>
+        <w:rPr>
+          <w:rFonts w:cstheme="minorHAnsi"/>
+          <w:sz w:val="24"/>
+          <w:szCs w:val="24"/>
+        </w:rPr>
+        <w:t>númeroMáximoPessoas</w:t>
+      </w:r>
+      <w:proofErr w:type="spellEnd"/>
+      <w:r>
+        <w:rPr>
+          <w:rFonts w:cstheme="minorHAnsi"/>
+          <w:sz w:val="24"/>
+          <w:szCs w:val="24"/>
+        </w:rPr>
+        <w:t>[</w:t>
+      </w:r>
+      <w:proofErr w:type="spellStart"/>
+      <w:r>
+        <w:rPr>
+          <w:rFonts w:cstheme="minorHAnsi"/>
+          <w:sz w:val="24"/>
+          <w:szCs w:val="24"/>
+        </w:rPr>
+        <w:t>tinyInt</w:t>
+      </w:r>
+      <w:proofErr w:type="spellEnd"/>
+      <w:r>
+        <w:rPr>
+          <w:rFonts w:cstheme="minorHAnsi"/>
+          <w:sz w:val="24"/>
+          <w:szCs w:val="24"/>
+        </w:rPr>
+        <w:t xml:space="preserve">], </w:t>
+      </w:r>
+      <w:proofErr w:type="spellStart"/>
+      <w:r>
+        <w:rPr>
+          <w:rFonts w:cstheme="minorHAnsi"/>
+          <w:sz w:val="24"/>
+          <w:szCs w:val="24"/>
+        </w:rPr>
+        <w:t>tipoAlojamento</w:t>
+      </w:r>
+      <w:proofErr w:type="spellEnd"/>
+      <w:r>
+        <w:rPr>
+          <w:rFonts w:cstheme="minorHAnsi"/>
+          <w:sz w:val="24"/>
+          <w:szCs w:val="24"/>
+        </w:rPr>
+        <w:t>[</w:t>
+      </w:r>
+      <w:proofErr w:type="spellStart"/>
+      <w:r>
+        <w:rPr>
+          <w:rFonts w:cstheme="minorHAnsi"/>
+          <w:sz w:val="24"/>
+          <w:szCs w:val="24"/>
+        </w:rPr>
+        <w:t>varchar</w:t>
+      </w:r>
+      <w:proofErr w:type="spellEnd"/>
+      <w:r>
+        <w:rPr>
+          <w:rFonts w:cstheme="minorHAnsi"/>
+          <w:sz w:val="24"/>
+          <w:szCs w:val="24"/>
+        </w:rPr>
+        <w:t>(8) in(‘bungalow’ , ‘tenda’)])</w:t>
       </w:r>
     </w:p>
     <w:p>
@@ -7515,13 +8159,41 @@
           <w:szCs w:val="24"/>
         </w:rPr>
       </w:pPr>
-      <w:r>
-        <w:rPr>
-          <w:rFonts w:cstheme="minorHAnsi"/>
-          <w:sz w:val="24"/>
-          <w:szCs w:val="24"/>
-        </w:rPr>
-        <w:t>nomeParque é chave estrangeira para ParqueCampismo.nome.</w:t>
+      <w:proofErr w:type="spellStart"/>
+      <w:r>
+        <w:rPr>
+          <w:rFonts w:cstheme="minorHAnsi"/>
+          <w:sz w:val="24"/>
+          <w:szCs w:val="24"/>
+        </w:rPr>
+        <w:t>nomeParque</w:t>
+      </w:r>
+      <w:proofErr w:type="spellEnd"/>
+      <w:r>
+        <w:rPr>
+          <w:rFonts w:cstheme="minorHAnsi"/>
+          <w:sz w:val="24"/>
+          <w:szCs w:val="24"/>
+        </w:rPr>
+        <w:t xml:space="preserve"> é chave estrangeira para </w:t>
+      </w:r>
+      <w:proofErr w:type="spellStart"/>
+      <w:r>
+        <w:rPr>
+          <w:rFonts w:cstheme="minorHAnsi"/>
+          <w:sz w:val="24"/>
+          <w:szCs w:val="24"/>
+        </w:rPr>
+        <w:t>ParqueCampismo.nome</w:t>
+      </w:r>
+      <w:proofErr w:type="spellEnd"/>
+      <w:r>
+        <w:rPr>
+          <w:rFonts w:cstheme="minorHAnsi"/>
+          <w:sz w:val="24"/>
+          <w:szCs w:val="24"/>
+        </w:rPr>
+        <w:t>.</w:t>
       </w:r>
     </w:p>
     <w:p>
@@ -7570,6 +8242,7 @@
         <w:t>Bungalow(</w:t>
       </w:r>
       <w:bookmarkStart w:id="0" w:name="_Hlk498000686"/>
+      <w:proofErr w:type="spellStart"/>
       <w:r>
         <w:rPr>
           <w:rFonts w:cstheme="minorHAnsi"/>
@@ -7577,7 +8250,48 @@
           <w:szCs w:val="24"/>
           <w:u w:val="single"/>
         </w:rPr>
-        <w:t>nomeParque[nvarchar(30)],</w:t>
+        <w:t>nomeParque</w:t>
+      </w:r>
+      <w:proofErr w:type="spellEnd"/>
+      <w:r>
+        <w:rPr>
+          <w:rFonts w:cstheme="minorHAnsi"/>
+          <w:sz w:val="24"/>
+          <w:szCs w:val="24"/>
+          <w:u w:val="single"/>
+        </w:rPr>
+        <w:t>[</w:t>
+      </w:r>
+      <w:proofErr w:type="spellStart"/>
+      <w:proofErr w:type="gramStart"/>
+      <w:r>
+        <w:rPr>
+          <w:rFonts w:cstheme="minorHAnsi"/>
+          <w:sz w:val="24"/>
+          <w:szCs w:val="24"/>
+          <w:u w:val="single"/>
+        </w:rPr>
+        <w:t>nvarchar</w:t>
+      </w:r>
+      <w:proofErr w:type="spellEnd"/>
+      <w:r>
+        <w:rPr>
+          <w:rFonts w:cstheme="minorHAnsi"/>
+          <w:sz w:val="24"/>
+          <w:szCs w:val="24"/>
+          <w:u w:val="single"/>
+        </w:rPr>
+        <w:t>(</w:t>
+      </w:r>
+      <w:proofErr w:type="gramEnd"/>
+      <w:r>
+        <w:rPr>
+          <w:rFonts w:cstheme="minorHAnsi"/>
+          <w:sz w:val="24"/>
+          <w:szCs w:val="24"/>
+          <w:u w:val="single"/>
+        </w:rPr>
+        <w:t>30)],</w:t>
       </w:r>
       <w:bookmarkEnd w:id="0"/>
       <w:r>
@@ -7595,15 +8309,53 @@
           <w:szCs w:val="24"/>
           <w:u w:val="single"/>
         </w:rPr>
-        <w:t>localização[nvarchar(30)]</w:t>
-      </w:r>
-      <w:r>
-        <w:rPr>
-          <w:rFonts w:cstheme="minorHAnsi"/>
-          <w:sz w:val="24"/>
-          <w:szCs w:val="24"/>
-        </w:rPr>
-        <w:t>, tipologia[char(2)])</w:t>
+        <w:t>localização[</w:t>
+      </w:r>
+      <w:proofErr w:type="spellStart"/>
+      <w:r>
+        <w:rPr>
+          <w:rFonts w:cstheme="minorHAnsi"/>
+          <w:sz w:val="24"/>
+          <w:szCs w:val="24"/>
+          <w:u w:val="single"/>
+        </w:rPr>
+        <w:t>nvarchar</w:t>
+      </w:r>
+      <w:proofErr w:type="spellEnd"/>
+      <w:r>
+        <w:rPr>
+          <w:rFonts w:cstheme="minorHAnsi"/>
+          <w:sz w:val="24"/>
+          <w:szCs w:val="24"/>
+          <w:u w:val="single"/>
+        </w:rPr>
+        <w:t>(30)]</w:t>
+      </w:r>
+      <w:r>
+        <w:rPr>
+          <w:rFonts w:cstheme="minorHAnsi"/>
+          <w:sz w:val="24"/>
+          <w:szCs w:val="24"/>
+        </w:rPr>
+        <w:t>, tipologia[</w:t>
+      </w:r>
+      <w:proofErr w:type="spellStart"/>
+      <w:r>
+        <w:rPr>
+          <w:rFonts w:cstheme="minorHAnsi"/>
+          <w:sz w:val="24"/>
+          <w:szCs w:val="24"/>
+        </w:rPr>
+        <w:t>char</w:t>
+      </w:r>
+      <w:proofErr w:type="spellEnd"/>
+      <w:r>
+        <w:rPr>
+          <w:rFonts w:cstheme="minorHAnsi"/>
+          <w:sz w:val="24"/>
+          <w:szCs w:val="24"/>
+        </w:rPr>
+        <w:t>(2)])</w:t>
       </w:r>
     </w:p>
     <w:p>
@@ -7626,7 +8378,25 @@
           <w:sz w:val="24"/>
           <w:szCs w:val="24"/>
         </w:rPr>
-        <w:t>O par nomeParque-localização é chave estrangeira para Alojamento</w:t>
+        <w:t xml:space="preserve">O par </w:t>
+      </w:r>
+      <w:proofErr w:type="spellStart"/>
+      <w:r>
+        <w:rPr>
+          <w:rFonts w:cstheme="minorHAnsi"/>
+          <w:sz w:val="24"/>
+          <w:szCs w:val="24"/>
+        </w:rPr>
+        <w:t>nomeParque</w:t>
+      </w:r>
+      <w:proofErr w:type="spellEnd"/>
+      <w:r>
+        <w:rPr>
+          <w:rFonts w:cstheme="minorHAnsi"/>
+          <w:sz w:val="24"/>
+          <w:szCs w:val="24"/>
+        </w:rPr>
+        <w:t>-localização é chave estrangeira para Alojamento</w:t>
       </w:r>
     </w:p>
     <w:p>
@@ -7651,6 +8421,7 @@
         </w:rPr>
         <w:t>Tenda(</w:t>
       </w:r>
+      <w:proofErr w:type="spellStart"/>
       <w:r>
         <w:rPr>
           <w:rFonts w:cstheme="minorHAnsi"/>
@@ -7658,7 +8429,48 @@
           <w:szCs w:val="24"/>
           <w:u w:val="single"/>
         </w:rPr>
-        <w:t>nomeParque[nvarchar(30)],</w:t>
+        <w:t>nomeParque</w:t>
+      </w:r>
+      <w:proofErr w:type="spellEnd"/>
+      <w:r>
+        <w:rPr>
+          <w:rFonts w:cstheme="minorHAnsi"/>
+          <w:sz w:val="24"/>
+          <w:szCs w:val="24"/>
+          <w:u w:val="single"/>
+        </w:rPr>
+        <w:t>[</w:t>
+      </w:r>
+      <w:proofErr w:type="spellStart"/>
+      <w:proofErr w:type="gramStart"/>
+      <w:r>
+        <w:rPr>
+          <w:rFonts w:cstheme="minorHAnsi"/>
+          <w:sz w:val="24"/>
+          <w:szCs w:val="24"/>
+          <w:u w:val="single"/>
+        </w:rPr>
+        <w:t>nvarchar</w:t>
+      </w:r>
+      <w:proofErr w:type="spellEnd"/>
+      <w:r>
+        <w:rPr>
+          <w:rFonts w:cstheme="minorHAnsi"/>
+          <w:sz w:val="24"/>
+          <w:szCs w:val="24"/>
+          <w:u w:val="single"/>
+        </w:rPr>
+        <w:t>(</w:t>
+      </w:r>
+      <w:proofErr w:type="gramEnd"/>
+      <w:r>
+        <w:rPr>
+          <w:rFonts w:cstheme="minorHAnsi"/>
+          <w:sz w:val="24"/>
+          <w:szCs w:val="24"/>
+          <w:u w:val="single"/>
+        </w:rPr>
+        <w:t>30)],</w:t>
       </w:r>
       <w:r>
         <w:rPr>
@@ -7675,15 +8487,53 @@
           <w:szCs w:val="24"/>
           <w:u w:val="single"/>
         </w:rPr>
-        <w:t>localização[nvarchar(30)]</w:t>
-      </w:r>
-      <w:r>
-        <w:rPr>
-          <w:rFonts w:cstheme="minorHAnsi"/>
-          <w:sz w:val="24"/>
-          <w:szCs w:val="24"/>
-        </w:rPr>
-        <w:t>, área[int])</w:t>
+        <w:t>localização[</w:t>
+      </w:r>
+      <w:proofErr w:type="spellStart"/>
+      <w:r>
+        <w:rPr>
+          <w:rFonts w:cstheme="minorHAnsi"/>
+          <w:sz w:val="24"/>
+          <w:szCs w:val="24"/>
+          <w:u w:val="single"/>
+        </w:rPr>
+        <w:t>nvarchar</w:t>
+      </w:r>
+      <w:proofErr w:type="spellEnd"/>
+      <w:r>
+        <w:rPr>
+          <w:rFonts w:cstheme="minorHAnsi"/>
+          <w:sz w:val="24"/>
+          <w:szCs w:val="24"/>
+          <w:u w:val="single"/>
+        </w:rPr>
+        <w:t>(30)]</w:t>
+      </w:r>
+      <w:r>
+        <w:rPr>
+          <w:rFonts w:cstheme="minorHAnsi"/>
+          <w:sz w:val="24"/>
+          <w:szCs w:val="24"/>
+        </w:rPr>
+        <w:t>, área[</w:t>
+      </w:r>
+      <w:proofErr w:type="spellStart"/>
+      <w:r>
+        <w:rPr>
+          <w:rFonts w:cstheme="minorHAnsi"/>
+          <w:sz w:val="24"/>
+          <w:szCs w:val="24"/>
+        </w:rPr>
+        <w:t>int</w:t>
+      </w:r>
+      <w:proofErr w:type="spellEnd"/>
+      <w:r>
+        <w:rPr>
+          <w:rFonts w:cstheme="minorHAnsi"/>
+          <w:sz w:val="24"/>
+          <w:szCs w:val="24"/>
+        </w:rPr>
+        <w:t>])</w:t>
       </w:r>
     </w:p>
     <w:p>
@@ -7706,7 +8556,25 @@
           <w:sz w:val="24"/>
           <w:szCs w:val="24"/>
         </w:rPr>
-        <w:t>O par nomeParque-localização é chave estrangeira para Alojamento</w:t>
+        <w:t xml:space="preserve">O par </w:t>
+      </w:r>
+      <w:proofErr w:type="spellStart"/>
+      <w:r>
+        <w:rPr>
+          <w:rFonts w:cstheme="minorHAnsi"/>
+          <w:sz w:val="24"/>
+          <w:szCs w:val="24"/>
+        </w:rPr>
+        <w:t>nomeParque</w:t>
+      </w:r>
+      <w:proofErr w:type="spellEnd"/>
+      <w:r>
+        <w:rPr>
+          <w:rFonts w:cstheme="minorHAnsi"/>
+          <w:sz w:val="24"/>
+          <w:szCs w:val="24"/>
+        </w:rPr>
+        <w:t>-localização é chave estrangeira para Alojamento</w:t>
       </w:r>
     </w:p>
     <w:p>
@@ -7723,14 +8591,25 @@
           <w:szCs w:val="24"/>
         </w:rPr>
       </w:pPr>
-      <w:r>
-        <w:rPr>
-          <w:rFonts w:cstheme="minorHAnsi"/>
-          <w:sz w:val="24"/>
-          <w:szCs w:val="24"/>
-        </w:rPr>
-        <w:t>Actividades(</w:t>
-      </w:r>
+      <w:proofErr w:type="spellStart"/>
+      <w:r>
+        <w:rPr>
+          <w:rFonts w:cstheme="minorHAnsi"/>
+          <w:sz w:val="24"/>
+          <w:szCs w:val="24"/>
+        </w:rPr>
+        <w:t>Actividades</w:t>
+      </w:r>
+      <w:proofErr w:type="spellEnd"/>
+      <w:r>
+        <w:rPr>
+          <w:rFonts w:cstheme="minorHAnsi"/>
+          <w:sz w:val="24"/>
+          <w:szCs w:val="24"/>
+        </w:rPr>
+        <w:t>(</w:t>
+      </w:r>
+      <w:proofErr w:type="spellStart"/>
       <w:r>
         <w:rPr>
           <w:rFonts w:cstheme="minorHAnsi"/>
@@ -7738,15 +8617,240 @@
           <w:szCs w:val="24"/>
           <w:u w:val="single"/>
         </w:rPr>
-        <w:t>nomeParque[nvarchar(30)], númeroSequencial[int]</w:t>
-      </w:r>
-      <w:r>
-        <w:rPr>
-          <w:rFonts w:cstheme="minorHAnsi"/>
-          <w:sz w:val="24"/>
-          <w:szCs w:val="24"/>
-        </w:rPr>
-        <w:t>, nome[nvarchar(30)], descrição[nvarchar(30)], lotaçãoMáxima[int], preçoParticipante[int], dataRealização[DateTime])</w:t>
+        <w:t>nomeParque</w:t>
+      </w:r>
+      <w:proofErr w:type="spellEnd"/>
+      <w:r>
+        <w:rPr>
+          <w:rFonts w:cstheme="minorHAnsi"/>
+          <w:sz w:val="24"/>
+          <w:szCs w:val="24"/>
+          <w:u w:val="single"/>
+        </w:rPr>
+        <w:t>[</w:t>
+      </w:r>
+      <w:proofErr w:type="spellStart"/>
+      <w:proofErr w:type="gramStart"/>
+      <w:r>
+        <w:rPr>
+          <w:rFonts w:cstheme="minorHAnsi"/>
+          <w:sz w:val="24"/>
+          <w:szCs w:val="24"/>
+          <w:u w:val="single"/>
+        </w:rPr>
+        <w:t>nvarchar</w:t>
+      </w:r>
+      <w:proofErr w:type="spellEnd"/>
+      <w:r>
+        <w:rPr>
+          <w:rFonts w:cstheme="minorHAnsi"/>
+          <w:sz w:val="24"/>
+          <w:szCs w:val="24"/>
+          <w:u w:val="single"/>
+        </w:rPr>
+        <w:t>(</w:t>
+      </w:r>
+      <w:proofErr w:type="gramEnd"/>
+      <w:r>
+        <w:rPr>
+          <w:rFonts w:cstheme="minorHAnsi"/>
+          <w:sz w:val="24"/>
+          <w:szCs w:val="24"/>
+          <w:u w:val="single"/>
+        </w:rPr>
+        <w:t xml:space="preserve">30)], </w:t>
+      </w:r>
+      <w:proofErr w:type="spellStart"/>
+      <w:r>
+        <w:rPr>
+          <w:rFonts w:cstheme="minorHAnsi"/>
+          <w:sz w:val="24"/>
+          <w:szCs w:val="24"/>
+          <w:u w:val="single"/>
+        </w:rPr>
+        <w:t>númeroSequencial</w:t>
+      </w:r>
+      <w:proofErr w:type="spellEnd"/>
+      <w:r>
+        <w:rPr>
+          <w:rFonts w:cstheme="minorHAnsi"/>
+          <w:sz w:val="24"/>
+          <w:szCs w:val="24"/>
+          <w:u w:val="single"/>
+        </w:rPr>
+        <w:t>[</w:t>
+      </w:r>
+      <w:proofErr w:type="spellStart"/>
+      <w:r>
+        <w:rPr>
+          <w:rFonts w:cstheme="minorHAnsi"/>
+          <w:sz w:val="24"/>
+          <w:szCs w:val="24"/>
+          <w:u w:val="single"/>
+        </w:rPr>
+        <w:t>int</w:t>
+      </w:r>
+      <w:proofErr w:type="spellEnd"/>
+      <w:r>
+        <w:rPr>
+          <w:rFonts w:cstheme="minorHAnsi"/>
+          <w:sz w:val="24"/>
+          <w:szCs w:val="24"/>
+          <w:u w:val="single"/>
+        </w:rPr>
+        <w:t>]</w:t>
+      </w:r>
+      <w:r>
+        <w:rPr>
+          <w:rFonts w:cstheme="minorHAnsi"/>
+          <w:sz w:val="24"/>
+          <w:szCs w:val="24"/>
+        </w:rPr>
+        <w:t>, nome[</w:t>
+      </w:r>
+      <w:proofErr w:type="spellStart"/>
+      <w:r>
+        <w:rPr>
+          <w:rFonts w:cstheme="minorHAnsi"/>
+          <w:sz w:val="24"/>
+          <w:szCs w:val="24"/>
+        </w:rPr>
+        <w:t>nvarchar</w:t>
+      </w:r>
+      <w:proofErr w:type="spellEnd"/>
+      <w:r>
+        <w:rPr>
+          <w:rFonts w:cstheme="minorHAnsi"/>
+          <w:sz w:val="24"/>
+          <w:szCs w:val="24"/>
+        </w:rPr>
+        <w:t>(30)], descrição[</w:t>
+      </w:r>
+      <w:proofErr w:type="spellStart"/>
+      <w:r>
+        <w:rPr>
+          <w:rFonts w:cstheme="minorHAnsi"/>
+          <w:sz w:val="24"/>
+          <w:szCs w:val="24"/>
+        </w:rPr>
+        <w:t>nvarchar</w:t>
+      </w:r>
+      <w:proofErr w:type="spellEnd"/>
+      <w:r>
+        <w:rPr>
+          <w:rFonts w:cstheme="minorHAnsi"/>
+          <w:sz w:val="24"/>
+          <w:szCs w:val="24"/>
+        </w:rPr>
+        <w:t xml:space="preserve">(30)], </w:t>
+      </w:r>
+      <w:proofErr w:type="spellStart"/>
+      <w:r>
+        <w:rPr>
+          <w:rFonts w:cstheme="minorHAnsi"/>
+          <w:sz w:val="24"/>
+          <w:szCs w:val="24"/>
+        </w:rPr>
+        <w:t>lotaçãoMáxima</w:t>
+      </w:r>
+      <w:proofErr w:type="spellEnd"/>
+      <w:r>
+        <w:rPr>
+          <w:rFonts w:cstheme="minorHAnsi"/>
+          <w:sz w:val="24"/>
+          <w:szCs w:val="24"/>
+        </w:rPr>
+        <w:t>[</w:t>
+      </w:r>
+      <w:proofErr w:type="spellStart"/>
+      <w:r>
+        <w:rPr>
+          <w:rFonts w:cstheme="minorHAnsi"/>
+          <w:sz w:val="24"/>
+          <w:szCs w:val="24"/>
+        </w:rPr>
+        <w:t>int</w:t>
+      </w:r>
+      <w:proofErr w:type="spellEnd"/>
+      <w:r>
+        <w:rPr>
+          <w:rFonts w:cstheme="minorHAnsi"/>
+          <w:sz w:val="24"/>
+          <w:szCs w:val="24"/>
+        </w:rPr>
+        <w:t xml:space="preserve">], </w:t>
+      </w:r>
+      <w:proofErr w:type="spellStart"/>
+      <w:r>
+        <w:rPr>
+          <w:rFonts w:cstheme="minorHAnsi"/>
+          <w:sz w:val="24"/>
+          <w:szCs w:val="24"/>
+        </w:rPr>
+        <w:t>preçoParticipante</w:t>
+      </w:r>
+      <w:proofErr w:type="spellEnd"/>
+      <w:r>
+        <w:rPr>
+          <w:rFonts w:cstheme="minorHAnsi"/>
+          <w:sz w:val="24"/>
+          <w:szCs w:val="24"/>
+        </w:rPr>
+        <w:t>[</w:t>
+      </w:r>
+      <w:proofErr w:type="spellStart"/>
+      <w:r>
+        <w:rPr>
+          <w:rFonts w:cstheme="minorHAnsi"/>
+          <w:sz w:val="24"/>
+          <w:szCs w:val="24"/>
+        </w:rPr>
+        <w:t>int</w:t>
+      </w:r>
+      <w:proofErr w:type="spellEnd"/>
+      <w:r>
+        <w:rPr>
+          <w:rFonts w:cstheme="minorHAnsi"/>
+          <w:sz w:val="24"/>
+          <w:szCs w:val="24"/>
+        </w:rPr>
+        <w:t xml:space="preserve">], </w:t>
+      </w:r>
+      <w:proofErr w:type="spellStart"/>
+      <w:r>
+        <w:rPr>
+          <w:rFonts w:cstheme="minorHAnsi"/>
+          <w:sz w:val="24"/>
+          <w:szCs w:val="24"/>
+        </w:rPr>
+        <w:t>dataRealização</w:t>
+      </w:r>
+      <w:proofErr w:type="spellEnd"/>
+      <w:r>
+        <w:rPr>
+          <w:rFonts w:cstheme="minorHAnsi"/>
+          <w:sz w:val="24"/>
+          <w:szCs w:val="24"/>
+        </w:rPr>
+        <w:t>[</w:t>
+      </w:r>
+      <w:proofErr w:type="spellStart"/>
+      <w:r>
+        <w:rPr>
+          <w:rFonts w:cstheme="minorHAnsi"/>
+          <w:sz w:val="24"/>
+          <w:szCs w:val="24"/>
+        </w:rPr>
+        <w:t>DateTime</w:t>
+      </w:r>
+      <w:proofErr w:type="spellEnd"/>
+      <w:r>
+        <w:rPr>
+          <w:rFonts w:cstheme="minorHAnsi"/>
+          <w:sz w:val="24"/>
+          <w:szCs w:val="24"/>
+        </w:rPr>
+        <w:t>])</w:t>
       </w:r>
     </w:p>
     <w:p>
@@ -7763,14 +8867,34 @@
           <w:szCs w:val="24"/>
         </w:rPr>
       </w:pPr>
-      <w:r>
-        <w:rPr>
-          <w:rFonts w:cstheme="minorHAnsi"/>
-          <w:sz w:val="24"/>
-          <w:szCs w:val="24"/>
-        </w:rPr>
-        <w:t>nomeParque é chave estrangeira para ParqueCampismo.nome</w:t>
-      </w:r>
+      <w:proofErr w:type="spellStart"/>
+      <w:r>
+        <w:rPr>
+          <w:rFonts w:cstheme="minorHAnsi"/>
+          <w:sz w:val="24"/>
+          <w:szCs w:val="24"/>
+        </w:rPr>
+        <w:t>nomeParque</w:t>
+      </w:r>
+      <w:proofErr w:type="spellEnd"/>
+      <w:r>
+        <w:rPr>
+          <w:rFonts w:cstheme="minorHAnsi"/>
+          <w:sz w:val="24"/>
+          <w:szCs w:val="24"/>
+        </w:rPr>
+        <w:t xml:space="preserve"> é chave estrangeira para </w:t>
+      </w:r>
+      <w:proofErr w:type="spellStart"/>
+      <w:r>
+        <w:rPr>
+          <w:rFonts w:cstheme="minorHAnsi"/>
+          <w:sz w:val="24"/>
+          <w:szCs w:val="24"/>
+        </w:rPr>
+        <w:t>ParqueCampismo.nome</w:t>
+      </w:r>
+      <w:proofErr w:type="spellEnd"/>
     </w:p>
     <w:p>
       <w:pPr>
@@ -7787,14 +8911,25 @@
           <w:szCs w:val="24"/>
         </w:rPr>
       </w:pPr>
-      <w:r>
-        <w:rPr>
-          <w:rFonts w:cstheme="minorHAnsi"/>
-          <w:sz w:val="24"/>
-          <w:szCs w:val="24"/>
-        </w:rPr>
-        <w:t>Factura(</w:t>
-      </w:r>
+      <w:proofErr w:type="spellStart"/>
+      <w:r>
+        <w:rPr>
+          <w:rFonts w:cstheme="minorHAnsi"/>
+          <w:sz w:val="24"/>
+          <w:szCs w:val="24"/>
+        </w:rPr>
+        <w:t>Factura</w:t>
+      </w:r>
+      <w:proofErr w:type="spellEnd"/>
+      <w:r>
+        <w:rPr>
+          <w:rFonts w:cstheme="minorHAnsi"/>
+          <w:sz w:val="24"/>
+          <w:szCs w:val="24"/>
+        </w:rPr>
+        <w:t>(</w:t>
+      </w:r>
+      <w:proofErr w:type="spellStart"/>
       <w:r>
         <w:rPr>
           <w:rFonts w:cstheme="minorHAnsi"/>
@@ -7802,15 +8937,147 @@
           <w:szCs w:val="24"/>
           <w:u w:val="single"/>
         </w:rPr>
-        <w:t>identificadorEstada[int], id [int]</w:t>
-      </w:r>
-      <w:r>
-        <w:rPr>
-          <w:rFonts w:cstheme="minorHAnsi"/>
-          <w:sz w:val="24"/>
-          <w:szCs w:val="24"/>
-        </w:rPr>
-        <w:t>, nomeHóspede[nvarchar(30)], NIFHóspede[int)</w:t>
+        <w:t>identificadorEstada</w:t>
+      </w:r>
+      <w:proofErr w:type="spellEnd"/>
+      <w:r>
+        <w:rPr>
+          <w:rFonts w:cstheme="minorHAnsi"/>
+          <w:sz w:val="24"/>
+          <w:szCs w:val="24"/>
+          <w:u w:val="single"/>
+        </w:rPr>
+        <w:t>[</w:t>
+      </w:r>
+      <w:proofErr w:type="spellStart"/>
+      <w:r>
+        <w:rPr>
+          <w:rFonts w:cstheme="minorHAnsi"/>
+          <w:sz w:val="24"/>
+          <w:szCs w:val="24"/>
+          <w:u w:val="single"/>
+        </w:rPr>
+        <w:t>int</w:t>
+      </w:r>
+      <w:proofErr w:type="spellEnd"/>
+      <w:r>
+        <w:rPr>
+          <w:rFonts w:cstheme="minorHAnsi"/>
+          <w:sz w:val="24"/>
+          <w:szCs w:val="24"/>
+          <w:u w:val="single"/>
+        </w:rPr>
+        <w:t>], id [</w:t>
+      </w:r>
+      <w:proofErr w:type="spellStart"/>
+      <w:r>
+        <w:rPr>
+          <w:rFonts w:cstheme="minorHAnsi"/>
+          <w:sz w:val="24"/>
+          <w:szCs w:val="24"/>
+          <w:u w:val="single"/>
+        </w:rPr>
+        <w:t>int</w:t>
+      </w:r>
+      <w:proofErr w:type="spellEnd"/>
+      <w:r>
+        <w:rPr>
+          <w:rFonts w:cstheme="minorHAnsi"/>
+          <w:sz w:val="24"/>
+          <w:szCs w:val="24"/>
+          <w:u w:val="single"/>
+        </w:rPr>
+        <w:t>]</w:t>
+      </w:r>
+      <w:r>
+        <w:rPr>
+          <w:rFonts w:cstheme="minorHAnsi"/>
+          <w:sz w:val="24"/>
+          <w:szCs w:val="24"/>
+        </w:rPr>
+        <w:t xml:space="preserve">, </w:t>
+      </w:r>
+      <w:proofErr w:type="spellStart"/>
+      <w:r>
+        <w:rPr>
+          <w:rFonts w:cstheme="minorHAnsi"/>
+          <w:sz w:val="24"/>
+          <w:szCs w:val="24"/>
+        </w:rPr>
+        <w:t>nomeHóspede</w:t>
+      </w:r>
+      <w:proofErr w:type="spellEnd"/>
+      <w:r>
+        <w:rPr>
+          <w:rFonts w:cstheme="minorHAnsi"/>
+          <w:sz w:val="24"/>
+          <w:szCs w:val="24"/>
+        </w:rPr>
+        <w:t>[</w:t>
+      </w:r>
+      <w:proofErr w:type="spellStart"/>
+      <w:proofErr w:type="gramStart"/>
+      <w:r>
+        <w:rPr>
+          <w:rFonts w:cstheme="minorHAnsi"/>
+          <w:sz w:val="24"/>
+          <w:szCs w:val="24"/>
+        </w:rPr>
+        <w:t>nvarchar</w:t>
+      </w:r>
+      <w:proofErr w:type="spellEnd"/>
+      <w:r>
+        <w:rPr>
+          <w:rFonts w:cstheme="minorHAnsi"/>
+          <w:sz w:val="24"/>
+          <w:szCs w:val="24"/>
+        </w:rPr>
+        <w:t>(</w:t>
+      </w:r>
+      <w:proofErr w:type="gramEnd"/>
+      <w:r>
+        <w:rPr>
+          <w:rFonts w:cstheme="minorHAnsi"/>
+          <w:sz w:val="24"/>
+          <w:szCs w:val="24"/>
+        </w:rPr>
+        <w:t xml:space="preserve">30)], </w:t>
+      </w:r>
+      <w:proofErr w:type="spellStart"/>
+      <w:r>
+        <w:rPr>
+          <w:rFonts w:cstheme="minorHAnsi"/>
+          <w:sz w:val="24"/>
+          <w:szCs w:val="24"/>
+        </w:rPr>
+        <w:t>NIFHóspede</w:t>
+      </w:r>
+      <w:proofErr w:type="spellEnd"/>
+      <w:r>
+        <w:rPr>
+          <w:rFonts w:cstheme="minorHAnsi"/>
+          <w:sz w:val="24"/>
+          <w:szCs w:val="24"/>
+        </w:rPr>
+        <w:t>[</w:t>
+      </w:r>
+      <w:proofErr w:type="spellStart"/>
+      <w:r>
+        <w:rPr>
+          <w:rFonts w:cstheme="minorHAnsi"/>
+          <w:sz w:val="24"/>
+          <w:szCs w:val="24"/>
+        </w:rPr>
+        <w:t>int</w:t>
+      </w:r>
+      <w:proofErr w:type="spellEnd"/>
+      <w:r>
+        <w:rPr>
+          <w:rFonts w:cstheme="minorHAnsi"/>
+          <w:sz w:val="24"/>
+          <w:szCs w:val="24"/>
+        </w:rPr>
+        <w:t>)</w:t>
       </w:r>
     </w:p>
     <w:p>
@@ -7828,13 +9095,23 @@
           <w:szCs w:val="24"/>
         </w:rPr>
       </w:pPr>
-      <w:r>
-        <w:rPr>
-          <w:rFonts w:cstheme="minorHAnsi"/>
-          <w:sz w:val="24"/>
-          <w:szCs w:val="24"/>
-        </w:rPr>
-        <w:t>identificadorEstada é uma chave estrangeira para Estada.id</w:t>
+      <w:proofErr w:type="spellStart"/>
+      <w:r>
+        <w:rPr>
+          <w:rFonts w:cstheme="minorHAnsi"/>
+          <w:sz w:val="24"/>
+          <w:szCs w:val="24"/>
+        </w:rPr>
+        <w:t>identificadorEstada</w:t>
+      </w:r>
+      <w:proofErr w:type="spellEnd"/>
+      <w:r>
+        <w:rPr>
+          <w:rFonts w:cstheme="minorHAnsi"/>
+          <w:sz w:val="24"/>
+          <w:szCs w:val="24"/>
+        </w:rPr>
+        <w:t xml:space="preserve"> é uma chave estrangeira para Estada.id</w:t>
       </w:r>
     </w:p>
     <w:p>
@@ -7852,14 +9129,34 @@
           <w:szCs w:val="24"/>
         </w:rPr>
       </w:pPr>
-      <w:r>
-        <w:rPr>
-          <w:rFonts w:cstheme="minorHAnsi"/>
-          <w:sz w:val="24"/>
-          <w:szCs w:val="24"/>
-        </w:rPr>
-        <w:t>NIFHóspede é uma chave estrangeira para Hóspede.NIF</w:t>
-      </w:r>
+      <w:proofErr w:type="spellStart"/>
+      <w:r>
+        <w:rPr>
+          <w:rFonts w:cstheme="minorHAnsi"/>
+          <w:sz w:val="24"/>
+          <w:szCs w:val="24"/>
+        </w:rPr>
+        <w:t>NIFHóspede</w:t>
+      </w:r>
+      <w:proofErr w:type="spellEnd"/>
+      <w:r>
+        <w:rPr>
+          <w:rFonts w:cstheme="minorHAnsi"/>
+          <w:sz w:val="24"/>
+          <w:szCs w:val="24"/>
+        </w:rPr>
+        <w:t xml:space="preserve"> é uma chave estrangeira para </w:t>
+      </w:r>
+      <w:proofErr w:type="spellStart"/>
+      <w:r>
+        <w:rPr>
+          <w:rFonts w:cstheme="minorHAnsi"/>
+          <w:sz w:val="24"/>
+          <w:szCs w:val="24"/>
+        </w:rPr>
+        <w:t>Hóspede.NIF</w:t>
+      </w:r>
+      <w:proofErr w:type="spellEnd"/>
     </w:p>
     <w:p>
       <w:pPr>
@@ -7876,13 +9173,41 @@
           <w:szCs w:val="24"/>
         </w:rPr>
       </w:pPr>
-      <w:r>
-        <w:rPr>
-          <w:rFonts w:cstheme="minorHAnsi"/>
-          <w:sz w:val="24"/>
-          <w:szCs w:val="24"/>
-        </w:rPr>
-        <w:t>nomeHóspede tem de ser o nome do hóspede associado ao NIFHóspede.</w:t>
+      <w:proofErr w:type="spellStart"/>
+      <w:r>
+        <w:rPr>
+          <w:rFonts w:cstheme="minorHAnsi"/>
+          <w:sz w:val="24"/>
+          <w:szCs w:val="24"/>
+        </w:rPr>
+        <w:t>nomeHóspede</w:t>
+      </w:r>
+      <w:proofErr w:type="spellEnd"/>
+      <w:r>
+        <w:rPr>
+          <w:rFonts w:cstheme="minorHAnsi"/>
+          <w:sz w:val="24"/>
+          <w:szCs w:val="24"/>
+        </w:rPr>
+        <w:t xml:space="preserve"> tem de ser o nome do hóspede associado ao </w:t>
+      </w:r>
+      <w:proofErr w:type="spellStart"/>
+      <w:r>
+        <w:rPr>
+          <w:rFonts w:cstheme="minorHAnsi"/>
+          <w:sz w:val="24"/>
+          <w:szCs w:val="24"/>
+        </w:rPr>
+        <w:t>NIFHóspede</w:t>
+      </w:r>
+      <w:proofErr w:type="spellEnd"/>
+      <w:r>
+        <w:rPr>
+          <w:rFonts w:cstheme="minorHAnsi"/>
+          <w:sz w:val="24"/>
+          <w:szCs w:val="24"/>
+        </w:rPr>
+        <w:t>.</w:t>
       </w:r>
     </w:p>
     <w:p>
@@ -7908,6 +9233,7 @@
         </w:rPr>
         <w:t>Telefones(</w:t>
       </w:r>
+      <w:proofErr w:type="spellStart"/>
       <w:r>
         <w:rPr>
           <w:rFonts w:cstheme="minorHAnsi"/>
@@ -7915,7 +9241,68 @@
           <w:szCs w:val="24"/>
           <w:u w:val="single"/>
         </w:rPr>
-        <w:t>nomeParque[nvarchar(30)], telefone[int]</w:t>
+        <w:t>nomeParque</w:t>
+      </w:r>
+      <w:proofErr w:type="spellEnd"/>
+      <w:r>
+        <w:rPr>
+          <w:rFonts w:cstheme="minorHAnsi"/>
+          <w:sz w:val="24"/>
+          <w:szCs w:val="24"/>
+          <w:u w:val="single"/>
+        </w:rPr>
+        <w:t>[</w:t>
+      </w:r>
+      <w:proofErr w:type="spellStart"/>
+      <w:proofErr w:type="gramStart"/>
+      <w:r>
+        <w:rPr>
+          <w:rFonts w:cstheme="minorHAnsi"/>
+          <w:sz w:val="24"/>
+          <w:szCs w:val="24"/>
+          <w:u w:val="single"/>
+        </w:rPr>
+        <w:t>nvarchar</w:t>
+      </w:r>
+      <w:proofErr w:type="spellEnd"/>
+      <w:r>
+        <w:rPr>
+          <w:rFonts w:cstheme="minorHAnsi"/>
+          <w:sz w:val="24"/>
+          <w:szCs w:val="24"/>
+          <w:u w:val="single"/>
+        </w:rPr>
+        <w:t>(</w:t>
+      </w:r>
+      <w:proofErr w:type="gramEnd"/>
+      <w:r>
+        <w:rPr>
+          <w:rFonts w:cstheme="minorHAnsi"/>
+          <w:sz w:val="24"/>
+          <w:szCs w:val="24"/>
+          <w:u w:val="single"/>
+        </w:rPr>
+        <w:t>30)], telefone[</w:t>
+      </w:r>
+      <w:proofErr w:type="spellStart"/>
+      <w:r>
+        <w:rPr>
+          <w:rFonts w:cstheme="minorHAnsi"/>
+          <w:sz w:val="24"/>
+          <w:szCs w:val="24"/>
+          <w:u w:val="single"/>
+        </w:rPr>
+        <w:t>int</w:t>
+      </w:r>
+      <w:proofErr w:type="spellEnd"/>
+      <w:r>
+        <w:rPr>
+          <w:rFonts w:cstheme="minorHAnsi"/>
+          <w:sz w:val="24"/>
+          <w:szCs w:val="24"/>
+          <w:u w:val="single"/>
+        </w:rPr>
+        <w:t>]</w:t>
       </w:r>
       <w:r>
         <w:rPr>
@@ -7940,14 +9327,34 @@
           <w:szCs w:val="24"/>
         </w:rPr>
       </w:pPr>
-      <w:r>
-        <w:rPr>
-          <w:rFonts w:cstheme="minorHAnsi"/>
-          <w:sz w:val="24"/>
-          <w:szCs w:val="24"/>
-        </w:rPr>
-        <w:t>nomeParque é chave estrangeira para ParqueCampismo.nome</w:t>
-      </w:r>
+      <w:proofErr w:type="spellStart"/>
+      <w:r>
+        <w:rPr>
+          <w:rFonts w:cstheme="minorHAnsi"/>
+          <w:sz w:val="24"/>
+          <w:szCs w:val="24"/>
+        </w:rPr>
+        <w:t>nomeParque</w:t>
+      </w:r>
+      <w:proofErr w:type="spellEnd"/>
+      <w:r>
+        <w:rPr>
+          <w:rFonts w:cstheme="minorHAnsi"/>
+          <w:sz w:val="24"/>
+          <w:szCs w:val="24"/>
+        </w:rPr>
+        <w:t xml:space="preserve"> é chave estrangeira para </w:t>
+      </w:r>
+      <w:proofErr w:type="spellStart"/>
+      <w:r>
+        <w:rPr>
+          <w:rFonts w:cstheme="minorHAnsi"/>
+          <w:sz w:val="24"/>
+          <w:szCs w:val="24"/>
+        </w:rPr>
+        <w:t>ParqueCampismo.nome</w:t>
+      </w:r>
+      <w:proofErr w:type="spellEnd"/>
     </w:p>
     <w:p>
       <w:pPr>
@@ -7972,6 +9379,7 @@
         </w:rPr>
         <w:t>Item(</w:t>
       </w:r>
+      <w:proofErr w:type="spellStart"/>
       <w:r>
         <w:rPr>
           <w:rFonts w:cstheme="minorHAnsi"/>
@@ -7979,15 +9387,169 @@
           <w:szCs w:val="24"/>
           <w:u w:val="single"/>
         </w:rPr>
-        <w:t>idEstada[int], idFactura[int], linha[int]</w:t>
-      </w:r>
-      <w:r>
-        <w:rPr>
-          <w:rFonts w:cstheme="minorHAnsi"/>
-          <w:sz w:val="24"/>
-          <w:szCs w:val="24"/>
-        </w:rPr>
-        <w:t>, quantidade[int], preço[int], descrição[nvarchar(30)])</w:t>
+        <w:t>idEstada</w:t>
+      </w:r>
+      <w:proofErr w:type="spellEnd"/>
+      <w:r>
+        <w:rPr>
+          <w:rFonts w:cstheme="minorHAnsi"/>
+          <w:sz w:val="24"/>
+          <w:szCs w:val="24"/>
+          <w:u w:val="single"/>
+        </w:rPr>
+        <w:t>[</w:t>
+      </w:r>
+      <w:proofErr w:type="spellStart"/>
+      <w:r>
+        <w:rPr>
+          <w:rFonts w:cstheme="minorHAnsi"/>
+          <w:sz w:val="24"/>
+          <w:szCs w:val="24"/>
+          <w:u w:val="single"/>
+        </w:rPr>
+        <w:t>int</w:t>
+      </w:r>
+      <w:proofErr w:type="spellEnd"/>
+      <w:r>
+        <w:rPr>
+          <w:rFonts w:cstheme="minorHAnsi"/>
+          <w:sz w:val="24"/>
+          <w:szCs w:val="24"/>
+          <w:u w:val="single"/>
+        </w:rPr>
+        <w:t xml:space="preserve">], </w:t>
+      </w:r>
+      <w:proofErr w:type="spellStart"/>
+      <w:r>
+        <w:rPr>
+          <w:rFonts w:cstheme="minorHAnsi"/>
+          <w:sz w:val="24"/>
+          <w:szCs w:val="24"/>
+          <w:u w:val="single"/>
+        </w:rPr>
+        <w:t>idFactura</w:t>
+      </w:r>
+      <w:proofErr w:type="spellEnd"/>
+      <w:r>
+        <w:rPr>
+          <w:rFonts w:cstheme="minorHAnsi"/>
+          <w:sz w:val="24"/>
+          <w:szCs w:val="24"/>
+          <w:u w:val="single"/>
+        </w:rPr>
+        <w:t>[</w:t>
+      </w:r>
+      <w:proofErr w:type="spellStart"/>
+      <w:r>
+        <w:rPr>
+          <w:rFonts w:cstheme="minorHAnsi"/>
+          <w:sz w:val="24"/>
+          <w:szCs w:val="24"/>
+          <w:u w:val="single"/>
+        </w:rPr>
+        <w:t>int</w:t>
+      </w:r>
+      <w:proofErr w:type="spellEnd"/>
+      <w:r>
+        <w:rPr>
+          <w:rFonts w:cstheme="minorHAnsi"/>
+          <w:sz w:val="24"/>
+          <w:szCs w:val="24"/>
+          <w:u w:val="single"/>
+        </w:rPr>
+        <w:t>], linha[</w:t>
+      </w:r>
+      <w:proofErr w:type="spellStart"/>
+      <w:r>
+        <w:rPr>
+          <w:rFonts w:cstheme="minorHAnsi"/>
+          <w:sz w:val="24"/>
+          <w:szCs w:val="24"/>
+          <w:u w:val="single"/>
+        </w:rPr>
+        <w:t>int</w:t>
+      </w:r>
+      <w:proofErr w:type="spellEnd"/>
+      <w:r>
+        <w:rPr>
+          <w:rFonts w:cstheme="minorHAnsi"/>
+          <w:sz w:val="24"/>
+          <w:szCs w:val="24"/>
+          <w:u w:val="single"/>
+        </w:rPr>
+        <w:t>]</w:t>
+      </w:r>
+      <w:r>
+        <w:rPr>
+          <w:rFonts w:cstheme="minorHAnsi"/>
+          <w:sz w:val="24"/>
+          <w:szCs w:val="24"/>
+        </w:rPr>
+        <w:t>, quantidade[</w:t>
+      </w:r>
+      <w:proofErr w:type="spellStart"/>
+      <w:r>
+        <w:rPr>
+          <w:rFonts w:cstheme="minorHAnsi"/>
+          <w:sz w:val="24"/>
+          <w:szCs w:val="24"/>
+        </w:rPr>
+        <w:t>int</w:t>
+      </w:r>
+      <w:proofErr w:type="spellEnd"/>
+      <w:r>
+        <w:rPr>
+          <w:rFonts w:cstheme="minorHAnsi"/>
+          <w:sz w:val="24"/>
+          <w:szCs w:val="24"/>
+        </w:rPr>
+        <w:t>], preço[</w:t>
+      </w:r>
+      <w:proofErr w:type="spellStart"/>
+      <w:r>
+        <w:rPr>
+          <w:rFonts w:cstheme="minorHAnsi"/>
+          <w:sz w:val="24"/>
+          <w:szCs w:val="24"/>
+        </w:rPr>
+        <w:t>int</w:t>
+      </w:r>
+      <w:proofErr w:type="spellEnd"/>
+      <w:r>
+        <w:rPr>
+          <w:rFonts w:cstheme="minorHAnsi"/>
+          <w:sz w:val="24"/>
+          <w:szCs w:val="24"/>
+        </w:rPr>
+        <w:t>], descrição[</w:t>
+      </w:r>
+      <w:proofErr w:type="spellStart"/>
+      <w:proofErr w:type="gramStart"/>
+      <w:r>
+        <w:rPr>
+          <w:rFonts w:cstheme="minorHAnsi"/>
+          <w:sz w:val="24"/>
+          <w:szCs w:val="24"/>
+        </w:rPr>
+        <w:t>nvarchar</w:t>
+      </w:r>
+      <w:proofErr w:type="spellEnd"/>
+      <w:r>
+        <w:rPr>
+          <w:rFonts w:cstheme="minorHAnsi"/>
+          <w:sz w:val="24"/>
+          <w:szCs w:val="24"/>
+        </w:rPr>
+        <w:t>(</w:t>
+      </w:r>
+      <w:proofErr w:type="gramEnd"/>
+      <w:r>
+        <w:rPr>
+          <w:rFonts w:cstheme="minorHAnsi"/>
+          <w:sz w:val="24"/>
+          <w:szCs w:val="24"/>
+        </w:rPr>
+        <w:t>30)])</w:t>
       </w:r>
     </w:p>
     <w:p>
@@ -8010,7 +9572,63 @@
           <w:sz w:val="24"/>
           <w:szCs w:val="24"/>
         </w:rPr>
-        <w:t>O par idEstada-idFactura é chave estrangeira para Factura(idEstada, id)</w:t>
+        <w:t xml:space="preserve">O par </w:t>
+      </w:r>
+      <w:proofErr w:type="spellStart"/>
+      <w:r>
+        <w:rPr>
+          <w:rFonts w:cstheme="minorHAnsi"/>
+          <w:sz w:val="24"/>
+          <w:szCs w:val="24"/>
+        </w:rPr>
+        <w:t>idEstada-idFactura</w:t>
+      </w:r>
+      <w:proofErr w:type="spellEnd"/>
+      <w:r>
+        <w:rPr>
+          <w:rFonts w:cstheme="minorHAnsi"/>
+          <w:sz w:val="24"/>
+          <w:szCs w:val="24"/>
+        </w:rPr>
+        <w:t xml:space="preserve"> é chave estrangeira para </w:t>
+      </w:r>
+      <w:proofErr w:type="spellStart"/>
+      <w:proofErr w:type="gramStart"/>
+      <w:r>
+        <w:rPr>
+          <w:rFonts w:cstheme="minorHAnsi"/>
+          <w:sz w:val="24"/>
+          <w:szCs w:val="24"/>
+        </w:rPr>
+        <w:t>Factura</w:t>
+      </w:r>
+      <w:proofErr w:type="spellEnd"/>
+      <w:r>
+        <w:rPr>
+          <w:rFonts w:cstheme="minorHAnsi"/>
+          <w:sz w:val="24"/>
+          <w:szCs w:val="24"/>
+        </w:rPr>
+        <w:t>(</w:t>
+      </w:r>
+      <w:proofErr w:type="spellStart"/>
+      <w:proofErr w:type="gramEnd"/>
+      <w:r>
+        <w:rPr>
+          <w:rFonts w:cstheme="minorHAnsi"/>
+          <w:sz w:val="24"/>
+          <w:szCs w:val="24"/>
+        </w:rPr>
+        <w:t>idEstada</w:t>
+      </w:r>
+      <w:proofErr w:type="spellEnd"/>
+      <w:r>
+        <w:rPr>
+          <w:rFonts w:cstheme="minorHAnsi"/>
+          <w:sz w:val="24"/>
+          <w:szCs w:val="24"/>
+        </w:rPr>
+        <w:t>, id)</w:t>
       </w:r>
     </w:p>
     <w:p>
@@ -8126,6 +9744,7 @@
         </w:rPr>
         <w:t>Paga(</w:t>
       </w:r>
+      <w:proofErr w:type="spellStart"/>
       <w:r>
         <w:rPr>
           <w:rFonts w:cstheme="minorHAnsi"/>
@@ -8133,7 +9752,108 @@
           <w:szCs w:val="24"/>
           <w:u w:val="single"/>
         </w:rPr>
-        <w:t>nomeParque[nvarchar(30)], númeroSequencial[int], NIF[int]</w:t>
+        <w:t>nomeParque</w:t>
+      </w:r>
+      <w:proofErr w:type="spellEnd"/>
+      <w:r>
+        <w:rPr>
+          <w:rFonts w:cstheme="minorHAnsi"/>
+          <w:sz w:val="24"/>
+          <w:szCs w:val="24"/>
+          <w:u w:val="single"/>
+        </w:rPr>
+        <w:t>[</w:t>
+      </w:r>
+      <w:proofErr w:type="spellStart"/>
+      <w:proofErr w:type="gramStart"/>
+      <w:r>
+        <w:rPr>
+          <w:rFonts w:cstheme="minorHAnsi"/>
+          <w:sz w:val="24"/>
+          <w:szCs w:val="24"/>
+          <w:u w:val="single"/>
+        </w:rPr>
+        <w:t>nvarchar</w:t>
+      </w:r>
+      <w:proofErr w:type="spellEnd"/>
+      <w:r>
+        <w:rPr>
+          <w:rFonts w:cstheme="minorHAnsi"/>
+          <w:sz w:val="24"/>
+          <w:szCs w:val="24"/>
+          <w:u w:val="single"/>
+        </w:rPr>
+        <w:t>(</w:t>
+      </w:r>
+      <w:proofErr w:type="gramEnd"/>
+      <w:r>
+        <w:rPr>
+          <w:rFonts w:cstheme="minorHAnsi"/>
+          <w:sz w:val="24"/>
+          <w:szCs w:val="24"/>
+          <w:u w:val="single"/>
+        </w:rPr>
+        <w:t xml:space="preserve">30)], </w:t>
+      </w:r>
+      <w:proofErr w:type="spellStart"/>
+      <w:r>
+        <w:rPr>
+          <w:rFonts w:cstheme="minorHAnsi"/>
+          <w:sz w:val="24"/>
+          <w:szCs w:val="24"/>
+          <w:u w:val="single"/>
+        </w:rPr>
+        <w:t>númeroSequencial</w:t>
+      </w:r>
+      <w:proofErr w:type="spellEnd"/>
+      <w:r>
+        <w:rPr>
+          <w:rFonts w:cstheme="minorHAnsi"/>
+          <w:sz w:val="24"/>
+          <w:szCs w:val="24"/>
+          <w:u w:val="single"/>
+        </w:rPr>
+        <w:t>[</w:t>
+      </w:r>
+      <w:proofErr w:type="spellStart"/>
+      <w:r>
+        <w:rPr>
+          <w:rFonts w:cstheme="minorHAnsi"/>
+          <w:sz w:val="24"/>
+          <w:szCs w:val="24"/>
+          <w:u w:val="single"/>
+        </w:rPr>
+        <w:t>int</w:t>
+      </w:r>
+      <w:proofErr w:type="spellEnd"/>
+      <w:r>
+        <w:rPr>
+          <w:rFonts w:cstheme="minorHAnsi"/>
+          <w:sz w:val="24"/>
+          <w:szCs w:val="24"/>
+          <w:u w:val="single"/>
+        </w:rPr>
+        <w:t>], NIF[</w:t>
+      </w:r>
+      <w:proofErr w:type="spellStart"/>
+      <w:r>
+        <w:rPr>
+          <w:rFonts w:cstheme="minorHAnsi"/>
+          <w:sz w:val="24"/>
+          <w:szCs w:val="24"/>
+          <w:u w:val="single"/>
+        </w:rPr>
+        <w:t>int</w:t>
+      </w:r>
+      <w:proofErr w:type="spellEnd"/>
+      <w:r>
+        <w:rPr>
+          <w:rFonts w:cstheme="minorHAnsi"/>
+          <w:sz w:val="24"/>
+          <w:szCs w:val="24"/>
+          <w:u w:val="single"/>
+        </w:rPr>
+        <w:t>]</w:t>
       </w:r>
       <w:r>
         <w:rPr>
@@ -8165,8 +9885,36 @@
           <w:sz w:val="24"/>
           <w:szCs w:val="24"/>
         </w:rPr>
-        <w:t>O par nomeParque-númeroSequencial é chave estrangeira para Actividades</w:t>
-      </w:r>
+        <w:t xml:space="preserve">O par </w:t>
+      </w:r>
+      <w:proofErr w:type="spellStart"/>
+      <w:r>
+        <w:rPr>
+          <w:rFonts w:cstheme="minorHAnsi"/>
+          <w:sz w:val="24"/>
+          <w:szCs w:val="24"/>
+        </w:rPr>
+        <w:t>nomeParque-númeroSequencial</w:t>
+      </w:r>
+      <w:proofErr w:type="spellEnd"/>
+      <w:r>
+        <w:rPr>
+          <w:rFonts w:cstheme="minorHAnsi"/>
+          <w:sz w:val="24"/>
+          <w:szCs w:val="24"/>
+        </w:rPr>
+        <w:t xml:space="preserve"> é chave estrangeira para </w:t>
+      </w:r>
+      <w:proofErr w:type="spellStart"/>
+      <w:r>
+        <w:rPr>
+          <w:rFonts w:cstheme="minorHAnsi"/>
+          <w:sz w:val="24"/>
+          <w:szCs w:val="24"/>
+        </w:rPr>
+        <w:t>Actividades</w:t>
+      </w:r>
+      <w:proofErr w:type="spellEnd"/>
     </w:p>
     <w:p>
       <w:pPr>
@@ -8208,6 +9956,7 @@
           <w:lang w:val="en-GB"/>
         </w:rPr>
       </w:pPr>
+      <w:proofErr w:type="spellStart"/>
       <w:r>
         <w:rPr>
           <w:rFonts w:cstheme="minorHAnsi"/>
@@ -8215,7 +9964,17 @@
           <w:szCs w:val="24"/>
           <w:lang w:val="en-GB"/>
         </w:rPr>
-        <w:t>HóspedeEstada(</w:t>
+        <w:t>HóspedeEstada</w:t>
+      </w:r>
+      <w:proofErr w:type="spellEnd"/>
+      <w:r>
+        <w:rPr>
+          <w:rFonts w:cstheme="minorHAnsi"/>
+          <w:sz w:val="24"/>
+          <w:szCs w:val="24"/>
+          <w:lang w:val="en-GB"/>
+        </w:rPr>
+        <w:t>(</w:t>
       </w:r>
       <w:r>
         <w:rPr>
@@ -8225,16 +9984,102 @@
           <w:u w:val="single"/>
           <w:lang w:val="en-GB"/>
         </w:rPr>
-        <w:t>NIF[int], id[int]</w:t>
-      </w:r>
-      <w:r>
-        <w:rPr>
-          <w:rFonts w:cstheme="minorHAnsi"/>
-          <w:sz w:val="24"/>
-          <w:szCs w:val="24"/>
+        <w:t>NIF[</w:t>
+      </w:r>
+      <w:proofErr w:type="spellStart"/>
+      <w:r>
+        <w:rPr>
+          <w:rFonts w:cstheme="minorHAnsi"/>
+          <w:sz w:val="24"/>
+          <w:szCs w:val="24"/>
+          <w:u w:val="single"/>
           <w:lang w:val="en-GB"/>
         </w:rPr>
-        <w:t>, hóspede[true,false])</w:t>
+        <w:t>int</w:t>
+      </w:r>
+      <w:proofErr w:type="spellEnd"/>
+      <w:r>
+        <w:rPr>
+          <w:rFonts w:cstheme="minorHAnsi"/>
+          <w:sz w:val="24"/>
+          <w:szCs w:val="24"/>
+          <w:u w:val="single"/>
+          <w:lang w:val="en-GB"/>
+        </w:rPr>
+        <w:t>], id[</w:t>
+      </w:r>
+      <w:proofErr w:type="spellStart"/>
+      <w:r>
+        <w:rPr>
+          <w:rFonts w:cstheme="minorHAnsi"/>
+          <w:sz w:val="24"/>
+          <w:szCs w:val="24"/>
+          <w:u w:val="single"/>
+          <w:lang w:val="en-GB"/>
+        </w:rPr>
+        <w:t>int</w:t>
+      </w:r>
+      <w:proofErr w:type="spellEnd"/>
+      <w:r>
+        <w:rPr>
+          <w:rFonts w:cstheme="minorHAnsi"/>
+          <w:sz w:val="24"/>
+          <w:szCs w:val="24"/>
+          <w:u w:val="single"/>
+          <w:lang w:val="en-GB"/>
+        </w:rPr>
+        <w:t>]</w:t>
+      </w:r>
+      <w:r>
+        <w:rPr>
+          <w:rFonts w:cstheme="minorHAnsi"/>
+          <w:sz w:val="24"/>
+          <w:szCs w:val="24"/>
+          <w:lang w:val="en-GB"/>
+        </w:rPr>
+        <w:t xml:space="preserve">, </w:t>
+      </w:r>
+      <w:proofErr w:type="spellStart"/>
+      <w:r>
+        <w:rPr>
+          <w:rFonts w:cstheme="minorHAnsi"/>
+          <w:sz w:val="24"/>
+          <w:szCs w:val="24"/>
+          <w:lang w:val="en-GB"/>
+        </w:rPr>
+        <w:t>hóspede</w:t>
+      </w:r>
+      <w:proofErr w:type="spellEnd"/>
+      <w:r>
+        <w:rPr>
+          <w:rFonts w:cstheme="minorHAnsi"/>
+          <w:sz w:val="24"/>
+          <w:szCs w:val="24"/>
+          <w:lang w:val="en-GB"/>
+        </w:rPr>
+        <w:t>[</w:t>
+      </w:r>
+      <w:proofErr w:type="spellStart"/>
+      <w:proofErr w:type="gramStart"/>
+      <w:r>
+        <w:rPr>
+          <w:rFonts w:cstheme="minorHAnsi"/>
+          <w:sz w:val="24"/>
+          <w:szCs w:val="24"/>
+          <w:lang w:val="en-GB"/>
+        </w:rPr>
+        <w:t>true,false</w:t>
+      </w:r>
+      <w:proofErr w:type="spellEnd"/>
+      <w:proofErr w:type="gramEnd"/>
+      <w:r>
+        <w:rPr>
+          <w:rFonts w:cstheme="minorHAnsi"/>
+          <w:sz w:val="24"/>
+          <w:szCs w:val="24"/>
+          <w:lang w:val="en-GB"/>
+        </w:rPr>
+        <w:t>])</w:t>
       </w:r>
     </w:p>
     <w:p>
@@ -8258,8 +10103,18 @@
           <w:sz w:val="24"/>
           <w:szCs w:val="24"/>
         </w:rPr>
-        <w:t>NIF é chave estrangeira para Hóspede.NIF</w:t>
-      </w:r>
+        <w:t xml:space="preserve">NIF é chave estrangeira para </w:t>
+      </w:r>
+      <w:proofErr w:type="spellStart"/>
+      <w:r>
+        <w:rPr>
+          <w:rFonts w:cstheme="minorHAnsi"/>
+          <w:sz w:val="24"/>
+          <w:szCs w:val="24"/>
+        </w:rPr>
+        <w:t>Hóspede.NIF</w:t>
+      </w:r>
+      <w:proofErr w:type="spellEnd"/>
     </w:p>
     <w:p>
       <w:pPr>
@@ -8325,13 +10180,32 @@
           <w:szCs w:val="24"/>
         </w:rPr>
       </w:pPr>
-      <w:r>
-        <w:rPr>
-          <w:rFonts w:cstheme="minorHAnsi"/>
-          <w:sz w:val="24"/>
-          <w:szCs w:val="24"/>
-        </w:rPr>
-        <w:t>EstadaExtra(estada</w:t>
+      <w:proofErr w:type="spellStart"/>
+      <w:r>
+        <w:rPr>
+          <w:rFonts w:cstheme="minorHAnsi"/>
+          <w:sz w:val="24"/>
+          <w:szCs w:val="24"/>
+        </w:rPr>
+        <w:t>EstadaExtra</w:t>
+      </w:r>
+      <w:proofErr w:type="spellEnd"/>
+      <w:r>
+        <w:rPr>
+          <w:rFonts w:cstheme="minorHAnsi"/>
+          <w:sz w:val="24"/>
+          <w:szCs w:val="24"/>
+        </w:rPr>
+        <w:t>(</w:t>
+      </w:r>
+      <w:proofErr w:type="spellStart"/>
+      <w:r>
+        <w:rPr>
+          <w:rFonts w:cstheme="minorHAnsi"/>
+          <w:sz w:val="24"/>
+          <w:szCs w:val="24"/>
+        </w:rPr>
+        <w:t>estada</w:t>
       </w:r>
       <w:r>
         <w:rPr>
@@ -8340,7 +10214,77 @@
           <w:szCs w:val="24"/>
           <w:u w:val="single"/>
         </w:rPr>
-        <w:t>Id[int], extraId[int]</w:t>
+        <w:t>Id</w:t>
+      </w:r>
+      <w:proofErr w:type="spellEnd"/>
+      <w:r>
+        <w:rPr>
+          <w:rFonts w:cstheme="minorHAnsi"/>
+          <w:sz w:val="24"/>
+          <w:szCs w:val="24"/>
+          <w:u w:val="single"/>
+        </w:rPr>
+        <w:t>[</w:t>
+      </w:r>
+      <w:proofErr w:type="spellStart"/>
+      <w:r>
+        <w:rPr>
+          <w:rFonts w:cstheme="minorHAnsi"/>
+          <w:sz w:val="24"/>
+          <w:szCs w:val="24"/>
+          <w:u w:val="single"/>
+        </w:rPr>
+        <w:t>int</w:t>
+      </w:r>
+      <w:proofErr w:type="spellEnd"/>
+      <w:r>
+        <w:rPr>
+          <w:rFonts w:cstheme="minorHAnsi"/>
+          <w:sz w:val="24"/>
+          <w:szCs w:val="24"/>
+          <w:u w:val="single"/>
+        </w:rPr>
+        <w:t xml:space="preserve">], </w:t>
+      </w:r>
+      <w:proofErr w:type="spellStart"/>
+      <w:r>
+        <w:rPr>
+          <w:rFonts w:cstheme="minorHAnsi"/>
+          <w:sz w:val="24"/>
+          <w:szCs w:val="24"/>
+          <w:u w:val="single"/>
+        </w:rPr>
+        <w:t>extraId</w:t>
+      </w:r>
+      <w:proofErr w:type="spellEnd"/>
+      <w:r>
+        <w:rPr>
+          <w:rFonts w:cstheme="minorHAnsi"/>
+          <w:sz w:val="24"/>
+          <w:szCs w:val="24"/>
+          <w:u w:val="single"/>
+        </w:rPr>
+        <w:t>[</w:t>
+      </w:r>
+      <w:proofErr w:type="spellStart"/>
+      <w:r>
+        <w:rPr>
+          <w:rFonts w:cstheme="minorHAnsi"/>
+          <w:sz w:val="24"/>
+          <w:szCs w:val="24"/>
+          <w:u w:val="single"/>
+        </w:rPr>
+        <w:t>int</w:t>
+      </w:r>
+      <w:proofErr w:type="spellEnd"/>
+      <w:r>
+        <w:rPr>
+          <w:rFonts w:cstheme="minorHAnsi"/>
+          <w:sz w:val="24"/>
+          <w:szCs w:val="24"/>
+          <w:u w:val="single"/>
+        </w:rPr>
+        <w:t>]</w:t>
       </w:r>
       <w:r>
         <w:rPr>
@@ -8367,13 +10311,23 @@
           <w:szCs w:val="24"/>
         </w:rPr>
       </w:pPr>
-      <w:r>
-        <w:rPr>
-          <w:rFonts w:cstheme="minorHAnsi"/>
-          <w:sz w:val="24"/>
-          <w:szCs w:val="24"/>
-        </w:rPr>
-        <w:t>estadaId é chave estrangeira para estada.id</w:t>
+      <w:proofErr w:type="spellStart"/>
+      <w:r>
+        <w:rPr>
+          <w:rFonts w:cstheme="minorHAnsi"/>
+          <w:sz w:val="24"/>
+          <w:szCs w:val="24"/>
+        </w:rPr>
+        <w:t>estadaId</w:t>
+      </w:r>
+      <w:proofErr w:type="spellEnd"/>
+      <w:r>
+        <w:rPr>
+          <w:rFonts w:cstheme="minorHAnsi"/>
+          <w:sz w:val="24"/>
+          <w:szCs w:val="24"/>
+        </w:rPr>
+        <w:t xml:space="preserve"> é chave estrangeira para estada.id</w:t>
       </w:r>
     </w:p>
     <w:p>
@@ -8392,13 +10346,23 @@
           <w:szCs w:val="24"/>
         </w:rPr>
       </w:pPr>
-      <w:r>
-        <w:rPr>
-          <w:rFonts w:cstheme="minorHAnsi"/>
-          <w:sz w:val="24"/>
-          <w:szCs w:val="24"/>
-        </w:rPr>
-        <w:t>extraId é chave estrangeira para extra.id</w:t>
+      <w:proofErr w:type="spellStart"/>
+      <w:r>
+        <w:rPr>
+          <w:rFonts w:cstheme="minorHAnsi"/>
+          <w:sz w:val="24"/>
+          <w:szCs w:val="24"/>
+        </w:rPr>
+        <w:t>extraId</w:t>
+      </w:r>
+      <w:proofErr w:type="spellEnd"/>
+      <w:r>
+        <w:rPr>
+          <w:rFonts w:cstheme="minorHAnsi"/>
+          <w:sz w:val="24"/>
+          <w:szCs w:val="24"/>
+        </w:rPr>
+        <w:t xml:space="preserve"> é chave estrangeira para extra.id</w:t>
       </w:r>
     </w:p>
     <w:p>
@@ -8417,14 +10381,25 @@
           <w:szCs w:val="24"/>
         </w:rPr>
       </w:pPr>
-      <w:r>
-        <w:rPr>
-          <w:rFonts w:cstheme="minorHAnsi"/>
-          <w:sz w:val="24"/>
-          <w:szCs w:val="24"/>
-        </w:rPr>
-        <w:t>AlojamentoEstada(</w:t>
-      </w:r>
+      <w:proofErr w:type="spellStart"/>
+      <w:r>
+        <w:rPr>
+          <w:rFonts w:cstheme="minorHAnsi"/>
+          <w:sz w:val="24"/>
+          <w:szCs w:val="24"/>
+        </w:rPr>
+        <w:t>AlojamentoEstada</w:t>
+      </w:r>
+      <w:proofErr w:type="spellEnd"/>
+      <w:r>
+        <w:rPr>
+          <w:rFonts w:cstheme="minorHAnsi"/>
+          <w:sz w:val="24"/>
+          <w:szCs w:val="24"/>
+        </w:rPr>
+        <w:t>(</w:t>
+      </w:r>
+      <w:proofErr w:type="spellStart"/>
       <w:r>
         <w:rPr>
           <w:rFonts w:cstheme="minorHAnsi"/>
@@ -8432,7 +10407,48 @@
           <w:szCs w:val="24"/>
           <w:u w:val="single"/>
         </w:rPr>
-        <w:t>nomeParque[nvarchar(30),</w:t>
+        <w:t>nomeParque</w:t>
+      </w:r>
+      <w:proofErr w:type="spellEnd"/>
+      <w:r>
+        <w:rPr>
+          <w:rFonts w:cstheme="minorHAnsi"/>
+          <w:sz w:val="24"/>
+          <w:szCs w:val="24"/>
+          <w:u w:val="single"/>
+        </w:rPr>
+        <w:t>[</w:t>
+      </w:r>
+      <w:proofErr w:type="spellStart"/>
+      <w:proofErr w:type="gramStart"/>
+      <w:r>
+        <w:rPr>
+          <w:rFonts w:cstheme="minorHAnsi"/>
+          <w:sz w:val="24"/>
+          <w:szCs w:val="24"/>
+          <w:u w:val="single"/>
+        </w:rPr>
+        <w:t>nvarchar</w:t>
+      </w:r>
+      <w:proofErr w:type="spellEnd"/>
+      <w:r>
+        <w:rPr>
+          <w:rFonts w:cstheme="minorHAnsi"/>
+          <w:sz w:val="24"/>
+          <w:szCs w:val="24"/>
+          <w:u w:val="single"/>
+        </w:rPr>
+        <w:t>(</w:t>
+      </w:r>
+      <w:proofErr w:type="gramEnd"/>
+      <w:r>
+        <w:rPr>
+          <w:rFonts w:cstheme="minorHAnsi"/>
+          <w:sz w:val="24"/>
+          <w:szCs w:val="24"/>
+          <w:u w:val="single"/>
+        </w:rPr>
+        <w:t>30),</w:t>
       </w:r>
       <w:r>
         <w:rPr>
@@ -8449,7 +10465,47 @@
           <w:szCs w:val="24"/>
           <w:u w:val="single"/>
         </w:rPr>
-        <w:t>localização[nvarchar(30)], id[int]</w:t>
+        <w:t>localização[</w:t>
+      </w:r>
+      <w:proofErr w:type="spellStart"/>
+      <w:r>
+        <w:rPr>
+          <w:rFonts w:cstheme="minorHAnsi"/>
+          <w:sz w:val="24"/>
+          <w:szCs w:val="24"/>
+          <w:u w:val="single"/>
+        </w:rPr>
+        <w:t>nvarchar</w:t>
+      </w:r>
+      <w:proofErr w:type="spellEnd"/>
+      <w:r>
+        <w:rPr>
+          <w:rFonts w:cstheme="minorHAnsi"/>
+          <w:sz w:val="24"/>
+          <w:szCs w:val="24"/>
+          <w:u w:val="single"/>
+        </w:rPr>
+        <w:t>(30)], id[</w:t>
+      </w:r>
+      <w:proofErr w:type="spellStart"/>
+      <w:r>
+        <w:rPr>
+          <w:rFonts w:cstheme="minorHAnsi"/>
+          <w:sz w:val="24"/>
+          <w:szCs w:val="24"/>
+          <w:u w:val="single"/>
+        </w:rPr>
+        <w:t>int</w:t>
+      </w:r>
+      <w:proofErr w:type="spellEnd"/>
+      <w:r>
+        <w:rPr>
+          <w:rFonts w:cstheme="minorHAnsi"/>
+          <w:sz w:val="24"/>
+          <w:szCs w:val="24"/>
+          <w:u w:val="single"/>
+        </w:rPr>
+        <w:t>]</w:t>
       </w:r>
       <w:r>
         <w:rPr>
@@ -8482,7 +10538,25 @@
           <w:sz w:val="24"/>
           <w:szCs w:val="24"/>
         </w:rPr>
-        <w:t>O par nomeParque-localização é chave estrangeira para Alojamento</w:t>
+        <w:t xml:space="preserve">O par </w:t>
+      </w:r>
+      <w:proofErr w:type="spellStart"/>
+      <w:r>
+        <w:rPr>
+          <w:rFonts w:cstheme="minorHAnsi"/>
+          <w:sz w:val="24"/>
+          <w:szCs w:val="24"/>
+        </w:rPr>
+        <w:t>nomeParque</w:t>
+      </w:r>
+      <w:proofErr w:type="spellEnd"/>
+      <w:r>
+        <w:rPr>
+          <w:rFonts w:cstheme="minorHAnsi"/>
+          <w:sz w:val="24"/>
+          <w:szCs w:val="24"/>
+        </w:rPr>
+        <w:t>-localização é chave estrangeira para Alojamento</w:t>
       </w:r>
     </w:p>
     <w:p>
@@ -8525,14 +10599,25 @@
           <w:szCs w:val="24"/>
         </w:rPr>
       </w:pPr>
-      <w:r>
-        <w:rPr>
-          <w:rFonts w:cstheme="minorHAnsi"/>
-          <w:sz w:val="24"/>
-          <w:szCs w:val="24"/>
-        </w:rPr>
-        <w:t>AlojamentoExtra(</w:t>
-      </w:r>
+      <w:proofErr w:type="spellStart"/>
+      <w:r>
+        <w:rPr>
+          <w:rFonts w:cstheme="minorHAnsi"/>
+          <w:sz w:val="24"/>
+          <w:szCs w:val="24"/>
+        </w:rPr>
+        <w:t>AlojamentoExtra</w:t>
+      </w:r>
+      <w:proofErr w:type="spellEnd"/>
+      <w:r>
+        <w:rPr>
+          <w:rFonts w:cstheme="minorHAnsi"/>
+          <w:sz w:val="24"/>
+          <w:szCs w:val="24"/>
+        </w:rPr>
+        <w:t>(</w:t>
+      </w:r>
+      <w:proofErr w:type="spellStart"/>
       <w:r>
         <w:rPr>
           <w:rFonts w:cstheme="minorHAnsi"/>
@@ -8540,7 +10625,48 @@
           <w:szCs w:val="24"/>
           <w:u w:val="single"/>
         </w:rPr>
-        <w:t>nomeParque[nvarchar(30)],</w:t>
+        <w:t>nomeParque</w:t>
+      </w:r>
+      <w:proofErr w:type="spellEnd"/>
+      <w:r>
+        <w:rPr>
+          <w:rFonts w:cstheme="minorHAnsi"/>
+          <w:sz w:val="24"/>
+          <w:szCs w:val="24"/>
+          <w:u w:val="single"/>
+        </w:rPr>
+        <w:t>[</w:t>
+      </w:r>
+      <w:proofErr w:type="spellStart"/>
+      <w:proofErr w:type="gramStart"/>
+      <w:r>
+        <w:rPr>
+          <w:rFonts w:cstheme="minorHAnsi"/>
+          <w:sz w:val="24"/>
+          <w:szCs w:val="24"/>
+          <w:u w:val="single"/>
+        </w:rPr>
+        <w:t>nvarchar</w:t>
+      </w:r>
+      <w:proofErr w:type="spellEnd"/>
+      <w:r>
+        <w:rPr>
+          <w:rFonts w:cstheme="minorHAnsi"/>
+          <w:sz w:val="24"/>
+          <w:szCs w:val="24"/>
+          <w:u w:val="single"/>
+        </w:rPr>
+        <w:t>(</w:t>
+      </w:r>
+      <w:proofErr w:type="gramEnd"/>
+      <w:r>
+        <w:rPr>
+          <w:rFonts w:cstheme="minorHAnsi"/>
+          <w:sz w:val="24"/>
+          <w:szCs w:val="24"/>
+          <w:u w:val="single"/>
+        </w:rPr>
+        <w:t>30)],</w:t>
       </w:r>
       <w:r>
         <w:rPr>
@@ -8557,7 +10683,47 @@
           <w:szCs w:val="24"/>
           <w:u w:val="single"/>
         </w:rPr>
-        <w:t>localização[nvarchar(30)], id[int]</w:t>
+        <w:t>localização[</w:t>
+      </w:r>
+      <w:proofErr w:type="spellStart"/>
+      <w:r>
+        <w:rPr>
+          <w:rFonts w:cstheme="minorHAnsi"/>
+          <w:sz w:val="24"/>
+          <w:szCs w:val="24"/>
+          <w:u w:val="single"/>
+        </w:rPr>
+        <w:t>nvarchar</w:t>
+      </w:r>
+      <w:proofErr w:type="spellEnd"/>
+      <w:r>
+        <w:rPr>
+          <w:rFonts w:cstheme="minorHAnsi"/>
+          <w:sz w:val="24"/>
+          <w:szCs w:val="24"/>
+          <w:u w:val="single"/>
+        </w:rPr>
+        <w:t>(30)], id[</w:t>
+      </w:r>
+      <w:proofErr w:type="spellStart"/>
+      <w:r>
+        <w:rPr>
+          <w:rFonts w:cstheme="minorHAnsi"/>
+          <w:sz w:val="24"/>
+          <w:szCs w:val="24"/>
+          <w:u w:val="single"/>
+        </w:rPr>
+        <w:t>int</w:t>
+      </w:r>
+      <w:proofErr w:type="spellEnd"/>
+      <w:r>
+        <w:rPr>
+          <w:rFonts w:cstheme="minorHAnsi"/>
+          <w:sz w:val="24"/>
+          <w:szCs w:val="24"/>
+          <w:u w:val="single"/>
+        </w:rPr>
+        <w:t>]</w:t>
       </w:r>
       <w:r>
         <w:rPr>
@@ -8589,7 +10755,25 @@
           <w:sz w:val="24"/>
           <w:szCs w:val="24"/>
         </w:rPr>
-        <w:t>O par nomeParque-localização é chave estrangeira para Alojamento</w:t>
+        <w:t xml:space="preserve">O par </w:t>
+      </w:r>
+      <w:proofErr w:type="spellStart"/>
+      <w:r>
+        <w:rPr>
+          <w:rFonts w:cstheme="minorHAnsi"/>
+          <w:sz w:val="24"/>
+          <w:szCs w:val="24"/>
+        </w:rPr>
+        <w:t>nomeParque</w:t>
+      </w:r>
+      <w:proofErr w:type="spellEnd"/>
+      <w:r>
+        <w:rPr>
+          <w:rFonts w:cstheme="minorHAnsi"/>
+          <w:sz w:val="24"/>
+          <w:szCs w:val="24"/>
+        </w:rPr>
+        <w:t>-localização é chave estrangeira para Alojamento</w:t>
       </w:r>
     </w:p>
     <w:p>
@@ -8761,14 +10945,26 @@
         </w:rPr>
         <w:t xml:space="preserve">nicialmente foi definido como chave primária o conjunto </w:t>
       </w:r>
+      <w:proofErr w:type="spellStart"/>
+      <w:proofErr w:type="gramStart"/>
       <w:r>
         <w:rPr>
           <w:color w:val="1F4E79" w:themeColor="accent1" w:themeShade="80"/>
           <w:sz w:val="22"/>
           <w:szCs w:val="22"/>
         </w:rPr>
-        <w:t>nomeParque,nome,localização</w:t>
-      </w:r>
+        <w:t>nomeParque,nome</w:t>
+      </w:r>
+      <w:proofErr w:type="gramEnd"/>
+      <w:r>
+        <w:rPr>
+          <w:color w:val="1F4E79" w:themeColor="accent1" w:themeShade="80"/>
+          <w:sz w:val="22"/>
+          <w:szCs w:val="22"/>
+        </w:rPr>
+        <w:t>,localização</w:t>
+      </w:r>
+      <w:proofErr w:type="spellEnd"/>
       <w:r>
         <w:rPr>
           <w:b w:val="0"/>
@@ -8795,8 +10991,29 @@
           <w:sz w:val="22"/>
           <w:szCs w:val="22"/>
         </w:rPr>
-        <w:t xml:space="preserve">Para respeitar a 3FN , foi retirado a atributo nome da chave primária de Alojamento, visto que basta o par </w:t>
-      </w:r>
+        <w:t>Para respeitar a 3</w:t>
+      </w:r>
+      <w:proofErr w:type="gramStart"/>
+      <w:r>
+        <w:rPr>
+          <w:b w:val="0"/>
+          <w:i w:val="0"/>
+          <w:sz w:val="22"/>
+          <w:szCs w:val="22"/>
+        </w:rPr>
+        <w:t>FN ,</w:t>
+      </w:r>
+      <w:proofErr w:type="gramEnd"/>
+      <w:r>
+        <w:rPr>
+          <w:b w:val="0"/>
+          <w:i w:val="0"/>
+          <w:sz w:val="22"/>
+          <w:szCs w:val="22"/>
+        </w:rPr>
+        <w:t xml:space="preserve"> foi retirado a atributo nome da chave primária de Alojamento, visto que basta o par </w:t>
+      </w:r>
+      <w:proofErr w:type="spellStart"/>
       <w:r>
         <w:rPr>
           <w:color w:val="1F4E79" w:themeColor="accent1" w:themeShade="80"/>
@@ -8805,6 +11022,7 @@
         </w:rPr>
         <w:t>localização,nome</w:t>
       </w:r>
+      <w:proofErr w:type="spellEnd"/>
       <w:r>
         <w:rPr>
           <w:b w:val="0"/>
@@ -8967,7 +11185,15 @@
         <w:pStyle w:val="PargrafodaLista"/>
       </w:pPr>
       <w:r>
-        <w:t>Desta forma, não é possível associar um extra novo a meio de uma estada. Por outro lado facilita a emissão da fatura para qualquer estada que tenha extras associados.</w:t>
+        <w:t xml:space="preserve">Desta forma, não é possível associar um extra novo a meio de uma estada. </w:t>
+      </w:r>
+      <w:proofErr w:type="gramStart"/>
+      <w:r>
+        <w:t>Por outro lado</w:t>
+      </w:r>
+      <w:proofErr w:type="gramEnd"/>
+      <w:r>
+        <w:t xml:space="preserve"> facilita a emissão da fatura para qualquer estada que tenha extras associados.</w:t>
       </w:r>
     </w:p>
     <w:p>
@@ -9029,6 +11255,7 @@
         </w:rPr>
         <w:t xml:space="preserve">Uma fatura não pode ser apagada do sistema se ainda estiver entidades associadas à mesma </w:t>
       </w:r>
+      <w:proofErr w:type="gramStart"/>
       <w:r>
         <w:rPr>
           <w:b/>
@@ -9041,7 +11268,15 @@
           <w:b/>
           <w:i/>
         </w:rPr>
-        <w:t xml:space="preserve"> hóspede responsável ,alo</w:t>
+        <w:t xml:space="preserve"> hóspede</w:t>
+      </w:r>
+      <w:proofErr w:type="gramEnd"/>
+      <w:r>
+        <w:rPr>
+          <w:b/>
+          <w:i/>
+        </w:rPr>
+        <w:t xml:space="preserve"> responsável ,alo</w:t>
       </w:r>
       <w:r>
         <w:rPr>
@@ -9493,7 +11728,15 @@
         <w:pStyle w:val="PargrafodaLista"/>
       </w:pPr>
       <w:r>
-        <w:t>Foi realizado um script com os drops de todas as tabelas do nosso modelo de dados, com o cuidado de não apagar uma tabela que tenha dependência de terceiras.</w:t>
+        <w:t xml:space="preserve">Foi realizado um script com os </w:t>
+      </w:r>
+      <w:proofErr w:type="spellStart"/>
+      <w:r>
+        <w:t>drops</w:t>
+      </w:r>
+      <w:proofErr w:type="spellEnd"/>
+      <w:r>
+        <w:t xml:space="preserve"> de todas as tabelas do nosso modelo de dados, com o cuidado de não apagar uma tabela que tenha dependência de terceiras.</w:t>
       </w:r>
     </w:p>
     <w:p>
@@ -9716,7 +11959,17 @@
         <w:t xml:space="preserve"> é necessário eliminar a informação relativa a esse hóspede nas tabelas que representam associações entre ele e a estada. Consequentemente a estada é também ela apagada do sistema para garantir o cumprimento da restrição de integridade que afirma que qualquer estada tem de ter um hóspede responsável associado.</w:t>
       </w:r>
       <w:r>
-        <w:t xml:space="preserve"> Dessa forma, todos os hóspedes que estavam alojados na mesma estada do responsável têm de ser apagados do sistema. Para isso é chamado o procedimento armazenado dbo.eliminaHóspedesAssociados </w:t>
+        <w:t xml:space="preserve"> Dessa forma, todos os hóspedes que estavam alojados na mesma estada do responsável têm de ser apagados do sistema. Para isso é chamado o procedimento armazenado </w:t>
+      </w:r>
+      <w:proofErr w:type="spellStart"/>
+      <w:proofErr w:type="gramStart"/>
+      <w:r>
+        <w:t>dbo.eliminaHóspedesAssociados</w:t>
+      </w:r>
+      <w:proofErr w:type="spellEnd"/>
+      <w:proofErr w:type="gramEnd"/>
+      <w:r>
+        <w:t xml:space="preserve"> </w:t>
       </w:r>
       <w:r>
         <w:rPr>
@@ -9929,7 +12182,15 @@
         </w:numPr>
       </w:pPr>
       <w:r>
-        <w:t>Inserir na tabela correspondente ao tipo de Alojamento referido ( Tenda ou Bungalow );</w:t>
+        <w:t xml:space="preserve">Inserir na tabela correspondente ao tipo de Alojamento referido </w:t>
+      </w:r>
+      <w:proofErr w:type="gramStart"/>
+      <w:r>
+        <w:t>( Tenda</w:t>
+      </w:r>
+      <w:proofErr w:type="gramEnd"/>
+      <w:r>
+        <w:t xml:space="preserve"> ou Bungalow );</w:t>
       </w:r>
     </w:p>
     <w:p>
@@ -9972,7 +12233,23 @@
         <w:ind w:left="708"/>
       </w:pPr>
       <w:r>
-        <w:t>Foi definido o nível de isolamento da transação para READ COMMITED porque apenas se tratam de inserções na base de dados e para garantir que se entretanto alguma transação for realizar uma leitura, o que está a ler foi commited na base de dados.</w:t>
+        <w:t xml:space="preserve">Foi definido o nível de isolamento da transação para READ COMMITED porque apenas se tratam de inserções na base de dados e para garantir que </w:t>
+      </w:r>
+      <w:proofErr w:type="gramStart"/>
+      <w:r>
+        <w:t>se entretanto</w:t>
+      </w:r>
+      <w:proofErr w:type="gramEnd"/>
+      <w:r>
+        <w:t xml:space="preserve"> alguma transação for realizar uma leitura, o que está a ler foi </w:t>
+      </w:r>
+      <w:proofErr w:type="spellStart"/>
+      <w:r>
+        <w:t>commited</w:t>
+      </w:r>
+      <w:proofErr w:type="spellEnd"/>
+      <w:r>
+        <w:t xml:space="preserve"> na base de dados.</w:t>
       </w:r>
     </w:p>
     <w:p>
@@ -10109,7 +12386,15 @@
         <w:pStyle w:val="PargrafodaLista"/>
       </w:pPr>
       <w:r>
-        <w:t>A inserção e atualização da informação de um extra , quer seja do tipo pessoal ou do tipo de alojamento é realizado da mesma forma: foi criado na entidade Extra um atributo “associado” que permite distinguir precisamente qual o tipo de extra a que nos estamos a referir. Posto isto, para inserir/atualizar é apenas necessário realizar uma instrução INSERT/UPDATE com o atributo associado especificado e os restantes que serão inseridos/atualizados.</w:t>
+        <w:t xml:space="preserve">A inserção e atualização da informação de um </w:t>
+      </w:r>
+      <w:proofErr w:type="gramStart"/>
+      <w:r>
+        <w:t>extra ,</w:t>
+      </w:r>
+      <w:proofErr w:type="gramEnd"/>
+      <w:r>
+        <w:t xml:space="preserve"> quer seja do tipo pessoal ou do tipo de alojamento é realizado da mesma forma: foi criado na entidade Extra um atributo “associado” que permite distinguir precisamente qual o tipo de extra a que nos estamos a referir. Posto isto, para inserir/atualizar é apenas necessário realizar uma instrução INSERT/UPDATE com o atributo associado especificado e os restantes que serão inseridos/atualizados.</w:t>
       </w:r>
     </w:p>
     <w:p>
@@ -10162,14 +12447,24 @@
         <w:pStyle w:val="PargrafodaLista"/>
       </w:pPr>
       <w:r>
-        <w:t>Para remover é necessário primeiramente remover das entidades que se associam com Extra</w:t>
-      </w:r>
+        <w:t xml:space="preserve">Para remover é necessário primeiramente remover das entidades que se associam </w:t>
+      </w:r>
+      <w:proofErr w:type="gramStart"/>
+      <w:r>
+        <w:t>com Extra</w:t>
+      </w:r>
+      <w:proofErr w:type="gramEnd"/>
       <w:r>
         <w:t xml:space="preserve"> (Alojamento e Estada)</w:t>
       </w:r>
       <w:r>
-        <w:t xml:space="preserve"> os tuplos</w:t>
-      </w:r>
+        <w:t xml:space="preserve"> os </w:t>
+      </w:r>
+      <w:proofErr w:type="spellStart"/>
+      <w:r>
+        <w:t>tuplos</w:t>
+      </w:r>
+      <w:proofErr w:type="spellEnd"/>
       <w:r>
         <w:t xml:space="preserve"> que tenham o mesmo id de Extra passado como parâmetro no procedimento armazenado de delete, e por fim apagar da tabela Extra.</w:t>
       </w:r>
@@ -10669,7 +12964,23 @@
           <w:i/>
         </w:rPr>
         <w:lastRenderedPageBreak/>
-        <w:t>Criar uma estada para um dado período de tempo. Este processamento deve ser dividido nos seguintes sub-processamentos.</w:t>
+        <w:t xml:space="preserve">Criar uma estada para um dado período de tempo. Este processamento deve ser dividido nos seguintes </w:t>
+      </w:r>
+      <w:proofErr w:type="spellStart"/>
+      <w:r>
+        <w:rPr>
+          <w:b/>
+          <w:i/>
+        </w:rPr>
+        <w:t>sub-processamentos</w:t>
+      </w:r>
+      <w:proofErr w:type="spellEnd"/>
+      <w:r>
+        <w:rPr>
+          <w:b/>
+          <w:i/>
+        </w:rPr>
+        <w:t>.</w:t>
       </w:r>
     </w:p>
     <w:p>
@@ -10747,7 +13058,23 @@
           <w:sz w:val="18"/>
           <w:szCs w:val="18"/>
         </w:rPr>
-        <w:t>Criar uma estada , recebendo como parâmetro  o NIF do responsável e a duração da estada. É inserido na tabela estada a data atual como data de inicio da estada, e soma-se a duração à data atual de forma a definir a data de fim. É verificado se já existe algum hóspede responsável pela estada em causa.</w:t>
+        <w:t xml:space="preserve">Criar uma </w:t>
+      </w:r>
+      <w:proofErr w:type="gramStart"/>
+      <w:r>
+        <w:rPr>
+          <w:sz w:val="18"/>
+          <w:szCs w:val="18"/>
+        </w:rPr>
+        <w:t>estada ,</w:t>
+      </w:r>
+      <w:proofErr w:type="gramEnd"/>
+      <w:r>
+        <w:rPr>
+          <w:sz w:val="18"/>
+          <w:szCs w:val="18"/>
+        </w:rPr>
+        <w:t xml:space="preserve"> recebendo como parâmetro  o NIF do responsável e a duração da estada. É inserido na tabela estada a data atual como data de inicio da estada, e soma-se a duração à data atual de forma a definir a data de fim. É verificado se já existe algum hóspede responsável pela estada em causa.</w:t>
       </w:r>
     </w:p>
     <w:p>
@@ -10850,7 +13177,23 @@
           <w:b/>
           <w:i/>
         </w:rPr>
-        <w:t xml:space="preserve"> ( nota: já existiam 5 estadas na base de dados, daí o id gerado ser o 6 )</w:t>
+        <w:t xml:space="preserve"> </w:t>
+      </w:r>
+      <w:proofErr w:type="gramStart"/>
+      <w:r>
+        <w:rPr>
+          <w:b/>
+          <w:i/>
+        </w:rPr>
+        <w:t>( nota</w:t>
+      </w:r>
+      <w:proofErr w:type="gramEnd"/>
+      <w:r>
+        <w:rPr>
+          <w:b/>
+          <w:i/>
+        </w:rPr>
+        <w:t>: já existiam 5 estadas na base de dados, daí o id gerado ser o 6 )</w:t>
       </w:r>
     </w:p>
     <w:p>
@@ -11010,7 +13353,23 @@
         <w:t>num alojamento</w:t>
       </w:r>
       <w:r>
-        <w:t xml:space="preserve"> com o NIF passado como parâmetro e se sim, verificar se a estada ainda está a decorrer. Caso o resultado seja positivo, então basta inserir na tabela Paga a informação de que determinado hóspede realizou a atividade com númeroSequencial X , sendo que o preço da altura era Y.</w:t>
+        <w:t xml:space="preserve"> com o NIF passado como parâmetro e se sim, verificar se a estada ainda está a decorrer. Caso o resultado seja positivo, então basta inserir na tabela Paga a informação de que determinado hóspede realizou a atividade com </w:t>
+      </w:r>
+      <w:proofErr w:type="spellStart"/>
+      <w:r>
+        <w:t>númeroSequencial</w:t>
+      </w:r>
+      <w:proofErr w:type="spellEnd"/>
+      <w:r>
+        <w:t xml:space="preserve"> </w:t>
+      </w:r>
+      <w:proofErr w:type="gramStart"/>
+      <w:r>
+        <w:t>X ,</w:t>
+      </w:r>
+      <w:proofErr w:type="gramEnd"/>
+      <w:r>
+        <w:t xml:space="preserve"> sendo que o preço da altura era Y.</w:t>
       </w:r>
     </w:p>
     <w:p>
@@ -11368,7 +13727,23 @@
           <w:i/>
         </w:rPr>
         <w:lastRenderedPageBreak/>
-        <w:t>Enviar emails a todos os hóspedes responsáveis por estadas que se irão iniciar dentro de um dado período temporal. Os emails dever ser enviados usando o procedimento armazenado SendMail que recebe o NIF do cliente e o texto da mensagem a enviar.</w:t>
+        <w:t xml:space="preserve">Enviar emails a todos os hóspedes responsáveis por estadas que se irão iniciar dentro de um dado período temporal. Os emails dever ser enviados usando o procedimento armazenado </w:t>
+      </w:r>
+      <w:proofErr w:type="spellStart"/>
+      <w:r>
+        <w:rPr>
+          <w:b/>
+          <w:i/>
+        </w:rPr>
+        <w:t>SendMail</w:t>
+      </w:r>
+      <w:proofErr w:type="spellEnd"/>
+      <w:r>
+        <w:rPr>
+          <w:b/>
+          <w:i/>
+        </w:rPr>
+        <w:t xml:space="preserve"> que recebe o NIF do cliente e o texto da mensagem a enviar.</w:t>
       </w:r>
     </w:p>
     <w:p>
@@ -11435,7 +13810,21 @@
         <w:rPr>
           <w:rFonts w:cstheme="minorHAnsi"/>
         </w:rPr>
-        <w:t>Foi criado o procedimento armazenado SendEmails que recebe um período temporal. Este parâmetro referido indica os dias que faltam para se iniciar as estadas dos hóspedes em causa.</w:t>
+        <w:t xml:space="preserve">Foi criado o procedimento armazenado </w:t>
+      </w:r>
+      <w:proofErr w:type="spellStart"/>
+      <w:r>
+        <w:rPr>
+          <w:rFonts w:cstheme="minorHAnsi"/>
+        </w:rPr>
+        <w:t>SendEmails</w:t>
+      </w:r>
+      <w:proofErr w:type="spellEnd"/>
+      <w:r>
+        <w:rPr>
+          <w:rFonts w:cstheme="minorHAnsi"/>
+        </w:rPr>
+        <w:t xml:space="preserve"> que recebe um período temporal. Este parâmetro referido indica os dias que faltam para se iniciar as estadas dos hóspedes em causa.</w:t>
       </w:r>
     </w:p>
     <w:p>
@@ -11452,7 +13841,14 @@
         <w:rPr>
           <w:rFonts w:cstheme="minorHAnsi"/>
         </w:rPr>
-        <w:t>Para essa verificação é feito um SELECT à base de dados na Estada de forma a ir buscar os clientes que se enquadrem entro de esse período temporal</w:t>
+        <w:t xml:space="preserve">Para essa verificação é feito um SELECT à base de dados na Estada de forma a ir buscar os clientes que se enquadrem entro de esse período </w:t>
+      </w:r>
+      <w:proofErr w:type="gramStart"/>
+      <w:r>
+        <w:rPr>
+          <w:rFonts w:cstheme="minorHAnsi"/>
+        </w:rPr>
+        <w:t>temporal</w:t>
       </w:r>
       <w:r>
         <w:rPr>
@@ -11469,6 +13865,7 @@
         </w:rPr>
         <w:t xml:space="preserve"> </w:t>
       </w:r>
+      <w:proofErr w:type="spellStart"/>
       <w:r>
         <w:rPr>
           <w:rStyle w:val="pl-c1"/>
@@ -11505,26 +13902,57 @@
           <w:i/>
           <w:shd w:val="clear" w:color="auto" w:fill="FFFFFF"/>
         </w:rPr>
-        <w:t xml:space="preserve">ício </w:t>
-      </w:r>
-      <w:r>
-        <w:rPr>
-          <w:rStyle w:val="pl-k"/>
+        <w:t>ício</w:t>
+      </w:r>
+      <w:proofErr w:type="spellEnd"/>
+      <w:proofErr w:type="gramEnd"/>
+      <w:r>
+        <w:rPr>
           <w:rFonts w:cstheme="minorHAnsi"/>
           <w:b/>
           <w:i/>
           <w:shd w:val="clear" w:color="auto" w:fill="FFFFFF"/>
         </w:rPr>
-        <w:t>&lt;=</w:t>
-      </w:r>
-      <w:r>
-        <w:rPr>
+        <w:t xml:space="preserve"> </w:t>
+      </w:r>
+      <w:r>
+        <w:rPr>
+          <w:rStyle w:val="pl-k"/>
           <w:rFonts w:cstheme="minorHAnsi"/>
           <w:b/>
           <w:i/>
           <w:shd w:val="clear" w:color="auto" w:fill="FFFFFF"/>
         </w:rPr>
-        <w:t xml:space="preserve"> DATEADD(DAY, @periodoTemporal, GETDATE()</w:t>
+        <w:t>&lt;=</w:t>
+      </w:r>
+      <w:r>
+        <w:rPr>
+          <w:rFonts w:cstheme="minorHAnsi"/>
+          <w:b/>
+          <w:i/>
+          <w:shd w:val="clear" w:color="auto" w:fill="FFFFFF"/>
+        </w:rPr>
+        <w:t xml:space="preserve"> DATEADD(DAY, @</w:t>
+      </w:r>
+      <w:proofErr w:type="spellStart"/>
+      <w:r>
+        <w:rPr>
+          <w:rFonts w:cstheme="minorHAnsi"/>
+          <w:b/>
+          <w:i/>
+          <w:shd w:val="clear" w:color="auto" w:fill="FFFFFF"/>
+        </w:rPr>
+        <w:t>periodoTemporal</w:t>
+      </w:r>
+      <w:proofErr w:type="spellEnd"/>
+      <w:r>
+        <w:rPr>
+          <w:rFonts w:cstheme="minorHAnsi"/>
+          <w:b/>
+          <w:i/>
+          <w:shd w:val="clear" w:color="auto" w:fill="FFFFFF"/>
+        </w:rPr>
+        <w:t>, GETDATE()</w:t>
       </w:r>
       <w:r>
         <w:rPr>
@@ -11559,7 +13987,62 @@
           <w:color w:val="24292E"/>
           <w:shd w:val="clear" w:color="auto" w:fill="FFFFFF"/>
         </w:rPr>
-        <w:t>Posteriormente é aberto um cursor para percorrer a tabela daí resultante de forma a enviar para cada um desses clientes o email desejado, através do chamamento do procedimento SendEmail.</w:t>
+        <w:t xml:space="preserve">Posteriormente é aberto um cursor para percorrer a tabela daí resultante de forma a enviar para cada um desses clientes o email desejado, através do chamamento do procedimento </w:t>
+      </w:r>
+      <w:proofErr w:type="spellStart"/>
+      <w:r>
+        <w:rPr>
+          <w:rFonts w:cstheme="minorHAnsi"/>
+          <w:color w:val="24292E"/>
+          <w:shd w:val="clear" w:color="auto" w:fill="FFFFFF"/>
+        </w:rPr>
+        <w:t>SendEmail</w:t>
+      </w:r>
+      <w:proofErr w:type="spellEnd"/>
+      <w:r>
+        <w:rPr>
+          <w:rFonts w:cstheme="minorHAnsi"/>
+          <w:color w:val="24292E"/>
+          <w:shd w:val="clear" w:color="auto" w:fill="FFFFFF"/>
+        </w:rPr>
+        <w:t>.</w:t>
+      </w:r>
+    </w:p>
+    <w:p>
+      <w:pPr>
+        <w:pStyle w:val="PargrafodaLista"/>
+        <w:jc w:val="both"/>
+        <w:rPr>
+          <w:rFonts w:cstheme="minorHAnsi"/>
+          <w:color w:val="24292E"/>
+          <w:shd w:val="clear" w:color="auto" w:fill="FFFFFF"/>
+        </w:rPr>
+      </w:pPr>
+      <w:r>
+        <w:rPr>
+          <w:rFonts w:cstheme="minorHAnsi"/>
+          <w:color w:val="24292E"/>
+          <w:shd w:val="clear" w:color="auto" w:fill="FFFFFF"/>
+        </w:rPr>
+        <w:t xml:space="preserve">O nível de isolamento é definido como REPEATABLE READ de forma a prevenir </w:t>
+      </w:r>
+      <w:proofErr w:type="gramStart"/>
+      <w:r>
+        <w:rPr>
+          <w:rFonts w:cstheme="minorHAnsi"/>
+          <w:color w:val="24292E"/>
+          <w:shd w:val="clear" w:color="auto" w:fill="FFFFFF"/>
+        </w:rPr>
+        <w:t>que entretanto</w:t>
+      </w:r>
+      <w:proofErr w:type="gramEnd"/>
+      <w:r>
+        <w:rPr>
+          <w:rFonts w:cstheme="minorHAnsi"/>
+          <w:color w:val="24292E"/>
+          <w:shd w:val="clear" w:color="auto" w:fill="FFFFFF"/>
+        </w:rPr>
+        <w:t xml:space="preserve"> ocorra alguma alteração na tabela fatura que modifique o valor da média.</w:t>
       </w:r>
     </w:p>
     <w:p>
@@ -11610,8 +14093,8 @@
         </w:rPr>
         <w:drawing>
           <wp:inline distT="0" distB="0" distL="0" distR="0" wp14:anchorId="6584BCA0" wp14:editId="46A79B97">
-            <wp:extent cx="5731510" cy="2487295"/>
-            <wp:effectExtent l="0" t="0" r="2540" b="8255"/>
+            <wp:extent cx="5101128" cy="2213729"/>
+            <wp:effectExtent l="0" t="0" r="4445" b="0"/>
             <wp:docPr id="22" name="Imagem 22"/>
             <wp:cNvGraphicFramePr>
               <a:graphicFrameLocks xmlns:a="http://schemas.openxmlformats.org/drawingml/2006/main" noChangeAspect="1"/>
@@ -11632,7 +14115,7 @@
                   <pic:spPr>
                     <a:xfrm>
                       <a:off x="0" y="0"/>
-                      <a:ext cx="5731510" cy="2487295"/>
+                      <a:ext cx="5127270" cy="2225074"/>
                     </a:xfrm>
                     <a:prstGeom prst="rect">
                       <a:avLst/>
@@ -11673,7 +14156,6 @@
           <w:b/>
           <w:i/>
         </w:rPr>
-        <w:lastRenderedPageBreak/>
         <w:t>Listar todas as atividades com lugares disponíveis para um intervalo de datas especificado;</w:t>
       </w:r>
     </w:p>
@@ -11698,7 +14180,21 @@
         <w:rPr>
           <w:rFonts w:cstheme="minorHAnsi"/>
         </w:rPr>
-        <w:t>Foi criada a função listAtividades que é responsável por retornar uma tabela que contem apenas as atividades que se encontram disponíveis e dentro do intervalo passado como parâmetro.</w:t>
+        <w:t xml:space="preserve">Foi criada a função </w:t>
+      </w:r>
+      <w:proofErr w:type="spellStart"/>
+      <w:r>
+        <w:rPr>
+          <w:rFonts w:cstheme="minorHAnsi"/>
+        </w:rPr>
+        <w:t>listAtividades</w:t>
+      </w:r>
+      <w:proofErr w:type="spellEnd"/>
+      <w:r>
+        <w:rPr>
+          <w:rFonts w:cstheme="minorHAnsi"/>
+        </w:rPr>
+        <w:t xml:space="preserve"> que é responsável por retornar uma tabela que contem apenas as atividades que se encontram disponíveis e dentro do intervalo passado como parâmetro.</w:t>
       </w:r>
     </w:p>
     <w:p>
@@ -11785,10 +14281,179 @@
           <w:rFonts w:cstheme="minorHAnsi"/>
         </w:rPr>
       </w:pPr>
-      <w:r>
-        <w:rPr>
-          <w:rFonts w:cstheme="minorHAnsi"/>
-        </w:rPr>
+    </w:p>
+    <w:p>
+      <w:pPr>
+        <w:pStyle w:val="PargrafodaLista"/>
+        <w:jc w:val="both"/>
+        <w:rPr>
+          <w:rFonts w:cstheme="minorHAnsi"/>
+        </w:rPr>
+      </w:pPr>
+    </w:p>
+    <w:p>
+      <w:pPr>
+        <w:pStyle w:val="PargrafodaLista"/>
+        <w:jc w:val="both"/>
+        <w:rPr>
+          <w:rFonts w:cstheme="minorHAnsi"/>
+        </w:rPr>
+      </w:pPr>
+      <w:r>
+        <w:rPr>
+          <w:rFonts w:cstheme="minorHAnsi"/>
+        </w:rPr>
+        <w:t>O nível de isolamento do procedimento é REPEATABLE READ apenas para prevenir que seja inserido alguma atividade enquanto a transação não tenha acabado. Dessa forma não corremos o risco de o resultado ter sido modificado</w:t>
+      </w:r>
+    </w:p>
+    <w:p>
+      <w:pPr>
+        <w:pStyle w:val="PargrafodaLista"/>
+        <w:jc w:val="both"/>
+        <w:rPr>
+          <w:rFonts w:cstheme="minorHAnsi"/>
+        </w:rPr>
+      </w:pPr>
+    </w:p>
+    <w:p>
+      <w:pPr>
+        <w:pStyle w:val="PargrafodaLista"/>
+        <w:jc w:val="both"/>
+        <w:rPr>
+          <w:rFonts w:cstheme="minorHAnsi"/>
+        </w:rPr>
+      </w:pPr>
+    </w:p>
+    <w:p>
+      <w:pPr>
+        <w:pStyle w:val="PargrafodaLista"/>
+        <w:jc w:val="both"/>
+        <w:rPr>
+          <w:rFonts w:cstheme="minorHAnsi"/>
+        </w:rPr>
+      </w:pPr>
+    </w:p>
+    <w:p>
+      <w:pPr>
+        <w:pStyle w:val="PargrafodaLista"/>
+        <w:jc w:val="both"/>
+        <w:rPr>
+          <w:rFonts w:cstheme="minorHAnsi"/>
+        </w:rPr>
+      </w:pPr>
+    </w:p>
+    <w:p>
+      <w:pPr>
+        <w:pStyle w:val="PargrafodaLista"/>
+        <w:jc w:val="both"/>
+        <w:rPr>
+          <w:rFonts w:cstheme="minorHAnsi"/>
+        </w:rPr>
+      </w:pPr>
+    </w:p>
+    <w:p>
+      <w:pPr>
+        <w:pStyle w:val="PargrafodaLista"/>
+        <w:jc w:val="both"/>
+        <w:rPr>
+          <w:rFonts w:cstheme="minorHAnsi"/>
+        </w:rPr>
+      </w:pPr>
+    </w:p>
+    <w:p>
+      <w:pPr>
+        <w:pStyle w:val="PargrafodaLista"/>
+        <w:jc w:val="both"/>
+        <w:rPr>
+          <w:rFonts w:cstheme="minorHAnsi"/>
+        </w:rPr>
+      </w:pPr>
+    </w:p>
+    <w:p>
+      <w:pPr>
+        <w:pStyle w:val="PargrafodaLista"/>
+        <w:jc w:val="both"/>
+        <w:rPr>
+          <w:rFonts w:cstheme="minorHAnsi"/>
+        </w:rPr>
+      </w:pPr>
+    </w:p>
+    <w:p>
+      <w:pPr>
+        <w:pStyle w:val="PargrafodaLista"/>
+        <w:jc w:val="both"/>
+        <w:rPr>
+          <w:rFonts w:cstheme="minorHAnsi"/>
+        </w:rPr>
+      </w:pPr>
+    </w:p>
+    <w:p>
+      <w:pPr>
+        <w:pStyle w:val="PargrafodaLista"/>
+        <w:jc w:val="both"/>
+        <w:rPr>
+          <w:rFonts w:cstheme="minorHAnsi"/>
+        </w:rPr>
+      </w:pPr>
+    </w:p>
+    <w:p>
+      <w:pPr>
+        <w:pStyle w:val="PargrafodaLista"/>
+        <w:jc w:val="both"/>
+        <w:rPr>
+          <w:rFonts w:cstheme="minorHAnsi"/>
+        </w:rPr>
+      </w:pPr>
+    </w:p>
+    <w:p>
+      <w:pPr>
+        <w:pStyle w:val="PargrafodaLista"/>
+        <w:jc w:val="both"/>
+        <w:rPr>
+          <w:rFonts w:cstheme="minorHAnsi"/>
+        </w:rPr>
+      </w:pPr>
+    </w:p>
+    <w:p>
+      <w:pPr>
+        <w:pStyle w:val="PargrafodaLista"/>
+        <w:jc w:val="both"/>
+        <w:rPr>
+          <w:rFonts w:cstheme="minorHAnsi"/>
+        </w:rPr>
+      </w:pPr>
+    </w:p>
+    <w:p>
+      <w:pPr>
+        <w:pStyle w:val="PargrafodaLista"/>
+        <w:jc w:val="both"/>
+        <w:rPr>
+          <w:rFonts w:cstheme="minorHAnsi"/>
+        </w:rPr>
+      </w:pPr>
+    </w:p>
+    <w:p>
+      <w:pPr>
+        <w:pStyle w:val="PargrafodaLista"/>
+        <w:jc w:val="both"/>
+        <w:rPr>
+          <w:rFonts w:cstheme="minorHAnsi"/>
+        </w:rPr>
+      </w:pPr>
+    </w:p>
+    <w:p>
+      <w:pPr>
+        <w:pStyle w:val="PargrafodaLista"/>
+        <w:jc w:val="both"/>
+        <w:rPr>
+          <w:rFonts w:cstheme="minorHAnsi"/>
+        </w:rPr>
+      </w:pPr>
+      <w:r>
+        <w:rPr>
+          <w:rFonts w:cstheme="minorHAnsi"/>
+        </w:rPr>
+        <w:lastRenderedPageBreak/>
         <w:t>Por fim foi criado um procedimento armazenado que chama essa função.</w:t>
       </w:r>
     </w:p>
@@ -11804,7 +14469,63 @@
         <w:rPr>
           <w:rFonts w:cstheme="minorHAnsi"/>
         </w:rPr>
-        <w:t>O nível de isolamento deste procedimento armazenado é REPEATABLE READ para se ter a garantia que durante o intervalo entre primeiro select e o segundo não vá haver alterações naquilo que é apresentado, visto que entretanto podeira ocorrer uma inserção de um hóspede na atividade selecionada e perante essa situação estaríamos a perder um eventual update.</w:t>
+        <w:t xml:space="preserve">O nível de isolamento deste procedimento armazenado é REPEATABLE READ para se ter a garantia que durante o intervalo entre primeiro </w:t>
+      </w:r>
+      <w:proofErr w:type="spellStart"/>
+      <w:r>
+        <w:rPr>
+          <w:rFonts w:cstheme="minorHAnsi"/>
+        </w:rPr>
+        <w:t>select</w:t>
+      </w:r>
+      <w:proofErr w:type="spellEnd"/>
+      <w:r>
+        <w:rPr>
+          <w:rFonts w:cstheme="minorHAnsi"/>
+        </w:rPr>
+        <w:t xml:space="preserve"> e o segundo não vá haver alterações naquilo que é apresentado, </w:t>
+      </w:r>
+      <w:proofErr w:type="gramStart"/>
+      <w:r>
+        <w:rPr>
+          <w:rFonts w:cstheme="minorHAnsi"/>
+        </w:rPr>
+        <w:t>visto que entretanto</w:t>
+      </w:r>
+      <w:proofErr w:type="gramEnd"/>
+      <w:r>
+        <w:rPr>
+          <w:rFonts w:cstheme="minorHAnsi"/>
+        </w:rPr>
+        <w:t xml:space="preserve"> </w:t>
+      </w:r>
+      <w:proofErr w:type="spellStart"/>
+      <w:r>
+        <w:rPr>
+          <w:rFonts w:cstheme="minorHAnsi"/>
+        </w:rPr>
+        <w:t>podeira</w:t>
+      </w:r>
+      <w:proofErr w:type="spellEnd"/>
+      <w:r>
+        <w:rPr>
+          <w:rFonts w:cstheme="minorHAnsi"/>
+        </w:rPr>
+        <w:t xml:space="preserve"> ocorrer uma inserção de um hóspede na atividade selecionada e perante essa situação estaríamos a perder um eventual </w:t>
+      </w:r>
+      <w:proofErr w:type="spellStart"/>
+      <w:r>
+        <w:rPr>
+          <w:rFonts w:cstheme="minorHAnsi"/>
+        </w:rPr>
+        <w:t>update</w:t>
+      </w:r>
+      <w:proofErr w:type="spellEnd"/>
+      <w:r>
+        <w:rPr>
+          <w:rFonts w:cstheme="minorHAnsi"/>
+        </w:rPr>
+        <w:t>.</w:t>
       </w:r>
     </w:p>
     <w:p>
@@ -11872,7 +14593,6 @@
           <w:b/>
           <w:i/>
         </w:rPr>
-        <w:lastRenderedPageBreak/>
         <w:t>RESULTADO ESPERADO:</w:t>
       </w:r>
     </w:p>
@@ -11946,6 +14666,104 @@
     <w:p>
       <w:pPr>
         <w:pStyle w:val="PargrafodaLista"/>
+        <w:jc w:val="both"/>
+        <w:rPr>
+          <w:rFonts w:cstheme="minorHAnsi"/>
+        </w:rPr>
+      </w:pPr>
+    </w:p>
+    <w:p>
+      <w:pPr>
+        <w:pStyle w:val="PargrafodaLista"/>
+        <w:jc w:val="both"/>
+        <w:rPr>
+          <w:rFonts w:cstheme="minorHAnsi"/>
+        </w:rPr>
+      </w:pPr>
+    </w:p>
+    <w:p>
+      <w:pPr>
+        <w:pStyle w:val="PargrafodaLista"/>
+        <w:jc w:val="both"/>
+        <w:rPr>
+          <w:rFonts w:cstheme="minorHAnsi"/>
+        </w:rPr>
+      </w:pPr>
+    </w:p>
+    <w:p>
+      <w:pPr>
+        <w:pStyle w:val="PargrafodaLista"/>
+        <w:jc w:val="both"/>
+        <w:rPr>
+          <w:rFonts w:cstheme="minorHAnsi"/>
+        </w:rPr>
+      </w:pPr>
+    </w:p>
+    <w:p>
+      <w:pPr>
+        <w:pStyle w:val="PargrafodaLista"/>
+        <w:jc w:val="both"/>
+        <w:rPr>
+          <w:rFonts w:cstheme="minorHAnsi"/>
+        </w:rPr>
+      </w:pPr>
+    </w:p>
+    <w:p>
+      <w:pPr>
+        <w:pStyle w:val="PargrafodaLista"/>
+        <w:jc w:val="both"/>
+        <w:rPr>
+          <w:rFonts w:cstheme="minorHAnsi"/>
+        </w:rPr>
+      </w:pPr>
+    </w:p>
+    <w:p>
+      <w:pPr>
+        <w:pStyle w:val="PargrafodaLista"/>
+        <w:jc w:val="both"/>
+        <w:rPr>
+          <w:rFonts w:cstheme="minorHAnsi"/>
+        </w:rPr>
+      </w:pPr>
+    </w:p>
+    <w:p>
+      <w:pPr>
+        <w:pStyle w:val="PargrafodaLista"/>
+        <w:jc w:val="both"/>
+        <w:rPr>
+          <w:rFonts w:cstheme="minorHAnsi"/>
+        </w:rPr>
+      </w:pPr>
+    </w:p>
+    <w:p>
+      <w:pPr>
+        <w:pStyle w:val="PargrafodaLista"/>
+        <w:jc w:val="both"/>
+        <w:rPr>
+          <w:rFonts w:cstheme="minorHAnsi"/>
+        </w:rPr>
+      </w:pPr>
+    </w:p>
+    <w:p>
+      <w:pPr>
+        <w:jc w:val="both"/>
+        <w:rPr>
+          <w:rFonts w:cstheme="minorHAnsi"/>
+        </w:rPr>
+      </w:pPr>
+    </w:p>
+    <w:p>
+      <w:pPr>
+        <w:pStyle w:val="PargrafodaLista"/>
+        <w:jc w:val="both"/>
+        <w:rPr>
+          <w:rFonts w:cstheme="minorHAnsi"/>
+        </w:rPr>
+      </w:pPr>
+    </w:p>
+    <w:p>
+      <w:pPr>
+        <w:pStyle w:val="PargrafodaLista"/>
         <w:numPr>
           <w:ilvl w:val="0"/>
           <w:numId w:val="26"/>
@@ -11963,6 +14781,7 @@
           <w:b/>
           <w:i/>
         </w:rPr>
+        <w:lastRenderedPageBreak/>
         <w:t xml:space="preserve"> Obter a média dos pagamentos realizados num dado ano, calculada com um intervalo de amostragem especificado</w:t>
       </w:r>
       <w:r>
@@ -11997,7 +14816,21 @@
         <w:rPr>
           <w:rFonts w:cstheme="minorHAnsi"/>
         </w:rPr>
-        <w:t>Foi criado um procedimento onde é aberto um cursor que tem como objetivo iterar de N em N sobre a tabela Fatura, sendo esse N recebido como parâmetro. Para isso foi utilizado uma propriedade do cursor denominada RELATIVE que permite avançar para a “N rows” relativamente à coluna selecionada.</w:t>
+        <w:t xml:space="preserve">Foi criado um procedimento onde é aberto um cursor que tem como objetivo iterar de N em N sobre a tabela Fatura, sendo esse N recebido como parâmetro. Para isso foi utilizado uma propriedade do cursor denominada RELATIVE que permite avançar para a “N </w:t>
+      </w:r>
+      <w:proofErr w:type="spellStart"/>
+      <w:r>
+        <w:rPr>
+          <w:rFonts w:cstheme="minorHAnsi"/>
+        </w:rPr>
+        <w:t>rows</w:t>
+      </w:r>
+      <w:proofErr w:type="spellEnd"/>
+      <w:r>
+        <w:rPr>
+          <w:rFonts w:cstheme="minorHAnsi"/>
+        </w:rPr>
+        <w:t>” relativamente à coluna selecionada.</w:t>
       </w:r>
       <w:r>
         <w:rPr>
@@ -12151,7 +14984,6 @@
         <w:rPr>
           <w:rFonts w:cstheme="minorHAnsi"/>
         </w:rPr>
-        <w:lastRenderedPageBreak/>
         <w:t>Depois de calculado o valor total de pagamentos é chamada a função media que tem como objetivo calcular a média de pagamentos.</w:t>
       </w:r>
     </w:p>
@@ -12235,6 +15067,7 @@
         <w:rPr>
           <w:rFonts w:cstheme="minorHAnsi"/>
         </w:rPr>
+        <w:lastRenderedPageBreak/>
         <w:t>Faturas:</w:t>
       </w:r>
     </w:p>
@@ -12378,7 +15211,27 @@
           <w:i/>
           <w:color w:val="FF0000"/>
         </w:rPr>
-        <w:t>(1545+50+1112)/3=902</w:t>
+        <w:t>(1545+50+</w:t>
+      </w:r>
+      <w:proofErr w:type="gramStart"/>
+      <w:r>
+        <w:rPr>
+          <w:rFonts w:cstheme="minorHAnsi"/>
+          <w:b/>
+          <w:i/>
+          <w:color w:val="FF0000"/>
+        </w:rPr>
+        <w:t>1112)/</w:t>
+      </w:r>
+      <w:proofErr w:type="gramEnd"/>
+      <w:r>
+        <w:rPr>
+          <w:rFonts w:cstheme="minorHAnsi"/>
+          <w:b/>
+          <w:i/>
+          <w:color w:val="FF0000"/>
+        </w:rPr>
+        <w:t>3=902</w:t>
       </w:r>
     </w:p>
     <w:p>
@@ -12392,67 +15245,11 @@
     </w:p>
     <w:p>
       <w:pPr>
-        <w:ind w:left="708"/>
         <w:jc w:val="both"/>
         <w:rPr>
           <w:rFonts w:cstheme="minorHAnsi"/>
         </w:rPr>
       </w:pPr>
-    </w:p>
-    <w:p>
-      <w:pPr>
-        <w:ind w:left="708"/>
-        <w:jc w:val="both"/>
-        <w:rPr>
-          <w:rFonts w:cstheme="minorHAnsi"/>
-        </w:rPr>
-      </w:pPr>
-    </w:p>
-    <w:p>
-      <w:pPr>
-        <w:ind w:left="708"/>
-        <w:jc w:val="both"/>
-        <w:rPr>
-          <w:rFonts w:cstheme="minorHAnsi"/>
-        </w:rPr>
-      </w:pPr>
-    </w:p>
-    <w:p>
-      <w:pPr>
-        <w:ind w:left="708"/>
-        <w:jc w:val="both"/>
-        <w:rPr>
-          <w:rFonts w:cstheme="minorHAnsi"/>
-        </w:rPr>
-      </w:pPr>
-    </w:p>
-    <w:p>
-      <w:pPr>
-        <w:ind w:left="708"/>
-        <w:jc w:val="both"/>
-        <w:rPr>
-          <w:rFonts w:cstheme="minorHAnsi"/>
-        </w:rPr>
-      </w:pPr>
-    </w:p>
-    <w:p>
-      <w:pPr>
-        <w:ind w:left="708"/>
-        <w:jc w:val="both"/>
-        <w:rPr>
-          <w:rFonts w:cstheme="minorHAnsi"/>
-        </w:rPr>
-      </w:pPr>
-    </w:p>
-    <w:p>
-      <w:pPr>
-        <w:jc w:val="both"/>
-        <w:rPr>
-          <w:rFonts w:cstheme="minorHAnsi"/>
-        </w:rPr>
-      </w:pPr>
-      <w:bookmarkStart w:id="1" w:name="_GoBack"/>
-      <w:bookmarkEnd w:id="1"/>
     </w:p>
     <w:p>
       <w:pPr>
@@ -12474,7 +15271,6 @@
           <w:b/>
           <w:i/>
         </w:rPr>
-        <w:lastRenderedPageBreak/>
         <w:t>Criar a vista bungalows que permita executar as instruções SQL SELECT, INSERT, DELETE e UPDATE apenas sobre a parte dos alojamentos correspondente a bungalows. A vista deve produzir todas as colunas de um alojamento bungalow e todas as colunas de um parque. Os comandos INSERT, DELETE e UPDATE apenas alteram os dados relativos ao alojamento e não os relativos aos parques.</w:t>
       </w:r>
     </w:p>
@@ -12499,13 +15295,55 @@
         <w:rPr>
           <w:rFonts w:cstheme="minorHAnsi"/>
         </w:rPr>
-        <w:t>Foram criados triggers para os INSERTS E DELETES visto que como a vista Bungalows é resultante da junção de várias tabelas, quando se insere/apaga algo da tabela é preciso inserir/eliminar também das tabelas que a vista depende.</w:t>
-      </w:r>
-      <w:r>
-        <w:rPr>
-          <w:rFonts w:cstheme="minorHAnsi"/>
-        </w:rPr>
-        <w:t xml:space="preserve"> Por essa razão um trigger INSTEAD OF é útil na medida quem que quando alguém tentar alterar diretamente através da vista, é realizada a operação que queremos especificada no trigger.</w:t>
+        <w:t xml:space="preserve">Foram criados </w:t>
+      </w:r>
+      <w:proofErr w:type="spellStart"/>
+      <w:r>
+        <w:rPr>
+          <w:rFonts w:cstheme="minorHAnsi"/>
+        </w:rPr>
+        <w:t>triggers</w:t>
+      </w:r>
+      <w:proofErr w:type="spellEnd"/>
+      <w:r>
+        <w:rPr>
+          <w:rFonts w:cstheme="minorHAnsi"/>
+        </w:rPr>
+        <w:t xml:space="preserve"> para os INSERTS E DELETES visto que como a vista Bungalows é resultante da junção de várias tabelas, quando se insere/apaga algo da tabela é preciso inserir/eliminar também das tabelas que a vista depende.</w:t>
+      </w:r>
+      <w:r>
+        <w:rPr>
+          <w:rFonts w:cstheme="minorHAnsi"/>
+        </w:rPr>
+        <w:t xml:space="preserve"> Por essa razão um </w:t>
+      </w:r>
+      <w:proofErr w:type="spellStart"/>
+      <w:r>
+        <w:rPr>
+          <w:rFonts w:cstheme="minorHAnsi"/>
+        </w:rPr>
+        <w:t>trigger</w:t>
+      </w:r>
+      <w:proofErr w:type="spellEnd"/>
+      <w:r>
+        <w:rPr>
+          <w:rFonts w:cstheme="minorHAnsi"/>
+        </w:rPr>
+        <w:t xml:space="preserve"> INSTEAD OF é útil na medida quem que quando alguém tentar alterar diretamente através da vista, é realizada a operação que queremos especificada no </w:t>
+      </w:r>
+      <w:proofErr w:type="spellStart"/>
+      <w:r>
+        <w:rPr>
+          <w:rFonts w:cstheme="minorHAnsi"/>
+        </w:rPr>
+        <w:t>trigger</w:t>
+      </w:r>
+      <w:proofErr w:type="spellEnd"/>
+      <w:r>
+        <w:rPr>
+          <w:rFonts w:cstheme="minorHAnsi"/>
+        </w:rPr>
+        <w:t>.</w:t>
       </w:r>
     </w:p>
     <w:p>
@@ -12529,7 +15367,21 @@
         <w:rPr>
           <w:rFonts w:cstheme="minorHAnsi"/>
         </w:rPr>
-        <w:t>Ambos os triggers seguem a mesma lógica:</w:t>
+        <w:t xml:space="preserve">Ambos os </w:t>
+      </w:r>
+      <w:proofErr w:type="spellStart"/>
+      <w:r>
+        <w:rPr>
+          <w:rFonts w:cstheme="minorHAnsi"/>
+        </w:rPr>
+        <w:t>triggers</w:t>
+      </w:r>
+      <w:proofErr w:type="spellEnd"/>
+      <w:r>
+        <w:rPr>
+          <w:rFonts w:cstheme="minorHAnsi"/>
+        </w:rPr>
+        <w:t xml:space="preserve"> seguem a mesma lógica:</w:t>
       </w:r>
     </w:p>
     <w:p>
@@ -12557,7 +15409,49 @@
         <w:rPr>
           <w:rFonts w:cstheme="minorHAnsi"/>
         </w:rPr>
-        <w:t>Se não foi feito nenhum insert/delete, então o trigger não realiza nenhuma operaçãp;</w:t>
+        <w:t xml:space="preserve">Se não foi feito nenhum </w:t>
+      </w:r>
+      <w:proofErr w:type="spellStart"/>
+      <w:r>
+        <w:rPr>
+          <w:rFonts w:cstheme="minorHAnsi"/>
+        </w:rPr>
+        <w:t>insert</w:t>
+      </w:r>
+      <w:proofErr w:type="spellEnd"/>
+      <w:r>
+        <w:rPr>
+          <w:rFonts w:cstheme="minorHAnsi"/>
+        </w:rPr>
+        <w:t xml:space="preserve">/delete, então o </w:t>
+      </w:r>
+      <w:proofErr w:type="spellStart"/>
+      <w:r>
+        <w:rPr>
+          <w:rFonts w:cstheme="minorHAnsi"/>
+        </w:rPr>
+        <w:t>trigger</w:t>
+      </w:r>
+      <w:proofErr w:type="spellEnd"/>
+      <w:r>
+        <w:rPr>
+          <w:rFonts w:cstheme="minorHAnsi"/>
+        </w:rPr>
+        <w:t xml:space="preserve"> não realiza nenhuma </w:t>
+      </w:r>
+      <w:proofErr w:type="spellStart"/>
+      <w:r>
+        <w:rPr>
+          <w:rFonts w:cstheme="minorHAnsi"/>
+        </w:rPr>
+        <w:t>operaçãp</w:t>
+      </w:r>
+      <w:proofErr w:type="spellEnd"/>
+      <w:r>
+        <w:rPr>
+          <w:rFonts w:cstheme="minorHAnsi"/>
+        </w:rPr>
+        <w:t>;</w:t>
       </w:r>
     </w:p>
     <w:p>
@@ -12576,7 +15470,21 @@
         <w:rPr>
           <w:rFonts w:cstheme="minorHAnsi"/>
         </w:rPr>
-        <w:t>Caso tenha sido feito apenas um insert/delete é chamado o procedimento armazenado correspondente para inserir/apagar da tabela Alojamento e Bungalow.</w:t>
+        <w:t xml:space="preserve">Caso tenha sido feito apenas um </w:t>
+      </w:r>
+      <w:proofErr w:type="spellStart"/>
+      <w:r>
+        <w:rPr>
+          <w:rFonts w:cstheme="minorHAnsi"/>
+        </w:rPr>
+        <w:t>insert</w:t>
+      </w:r>
+      <w:proofErr w:type="spellEnd"/>
+      <w:r>
+        <w:rPr>
+          <w:rFonts w:cstheme="minorHAnsi"/>
+        </w:rPr>
+        <w:t>/delete é chamado o procedimento armazenado correspondente para inserir/apagar da tabela Alojamento e Bungalow.</w:t>
       </w:r>
     </w:p>
     <w:p>
@@ -12595,7 +15503,77 @@
         <w:rPr>
           <w:rFonts w:cstheme="minorHAnsi"/>
         </w:rPr>
-        <w:t>Se forem feitos mais do que um insert ao mesmo tempo, é preciso abrir um cursor para percorrer a tabela inserted. A cada iteração será inserido nas tabelas Alojamento e Bungalow os tuplos que o cursor iterou da tabela inserted, e assim sucessivamente até não existirem mais tuplos a inserir</w:t>
+        <w:t xml:space="preserve">Se forem feitos mais do que um </w:t>
+      </w:r>
+      <w:proofErr w:type="spellStart"/>
+      <w:r>
+        <w:rPr>
+          <w:rFonts w:cstheme="minorHAnsi"/>
+        </w:rPr>
+        <w:t>insert</w:t>
+      </w:r>
+      <w:proofErr w:type="spellEnd"/>
+      <w:r>
+        <w:rPr>
+          <w:rFonts w:cstheme="minorHAnsi"/>
+        </w:rPr>
+        <w:t xml:space="preserve"> ao mesmo tempo, é preciso abrir um cursor para percorrer a tabela </w:t>
+      </w:r>
+      <w:proofErr w:type="spellStart"/>
+      <w:r>
+        <w:rPr>
+          <w:rFonts w:cstheme="minorHAnsi"/>
+        </w:rPr>
+        <w:t>inserted</w:t>
+      </w:r>
+      <w:proofErr w:type="spellEnd"/>
+      <w:r>
+        <w:rPr>
+          <w:rFonts w:cstheme="minorHAnsi"/>
+        </w:rPr>
+        <w:t xml:space="preserve">. A cada iteração será inserido nas tabelas Alojamento e Bungalow os </w:t>
+      </w:r>
+      <w:proofErr w:type="spellStart"/>
+      <w:r>
+        <w:rPr>
+          <w:rFonts w:cstheme="minorHAnsi"/>
+        </w:rPr>
+        <w:t>tuplos</w:t>
+      </w:r>
+      <w:proofErr w:type="spellEnd"/>
+      <w:r>
+        <w:rPr>
+          <w:rFonts w:cstheme="minorHAnsi"/>
+        </w:rPr>
+        <w:t xml:space="preserve"> que o cursor iterou da tabela </w:t>
+      </w:r>
+      <w:proofErr w:type="spellStart"/>
+      <w:r>
+        <w:rPr>
+          <w:rFonts w:cstheme="minorHAnsi"/>
+        </w:rPr>
+        <w:t>inserted</w:t>
+      </w:r>
+      <w:proofErr w:type="spellEnd"/>
+      <w:r>
+        <w:rPr>
+          <w:rFonts w:cstheme="minorHAnsi"/>
+        </w:rPr>
+        <w:t xml:space="preserve">, e assim sucessivamente até não existirem mais </w:t>
+      </w:r>
+      <w:proofErr w:type="spellStart"/>
+      <w:r>
+        <w:rPr>
+          <w:rFonts w:cstheme="minorHAnsi"/>
+        </w:rPr>
+        <w:t>tuplos</w:t>
+      </w:r>
+      <w:proofErr w:type="spellEnd"/>
+      <w:r>
+        <w:rPr>
+          <w:rFonts w:cstheme="minorHAnsi"/>
+        </w:rPr>
+        <w:t xml:space="preserve"> a inserir</w:t>
       </w:r>
     </w:p>
     <w:p>
@@ -12613,6 +15591,7 @@
           <w:b/>
           <w:i/>
         </w:rPr>
+        <w:lastRenderedPageBreak/>
         <w:t>TRIGGER DE INSERT</w:t>
       </w:r>
     </w:p>
@@ -12670,8 +15649,18 @@
         <w:jc w:val="both"/>
         <w:rPr>
           <w:rFonts w:cstheme="minorHAnsi"/>
-        </w:rPr>
-      </w:pPr>
+          <w:b/>
+          <w:i/>
+        </w:rPr>
+      </w:pPr>
+      <w:r>
+        <w:rPr>
+          <w:rFonts w:cstheme="minorHAnsi"/>
+          <w:b/>
+          <w:i/>
+        </w:rPr>
+        <w:t>TRIGGER DE DELETE</w:t>
+      </w:r>
     </w:p>
     <w:p>
       <w:pPr>
@@ -12681,51 +15670,15 @@
           <w:rFonts w:cstheme="minorHAnsi"/>
         </w:rPr>
       </w:pPr>
-    </w:p>
-    <w:p>
-      <w:pPr>
-        <w:ind w:left="708"/>
-        <w:jc w:val="both"/>
-        <w:rPr>
-          <w:rFonts w:cstheme="minorHAnsi"/>
-        </w:rPr>
-      </w:pPr>
-    </w:p>
-    <w:p>
-      <w:pPr>
-        <w:ind w:left="708"/>
-        <w:jc w:val="both"/>
-        <w:rPr>
-          <w:rFonts w:cstheme="minorHAnsi"/>
-          <w:b/>
-          <w:i/>
-        </w:rPr>
-      </w:pPr>
-      <w:r>
-        <w:rPr>
-          <w:rFonts w:cstheme="minorHAnsi"/>
-          <w:b/>
-          <w:i/>
-        </w:rPr>
-        <w:t>TRIGGER DE DELETE</w:t>
-      </w:r>
-    </w:p>
-    <w:p>
-      <w:pPr>
-        <w:ind w:left="708"/>
-        <w:jc w:val="both"/>
-        <w:rPr>
-          <w:rFonts w:cstheme="minorHAnsi"/>
-        </w:rPr>
-      </w:pPr>
+      <w:bookmarkStart w:id="1" w:name="_GoBack"/>
       <w:r>
         <w:rPr>
           <w:noProof/>
         </w:rPr>
         <w:drawing>
           <wp:inline distT="0" distB="0" distL="0" distR="0" wp14:anchorId="6CBCCD68" wp14:editId="68F02459">
-            <wp:extent cx="5333100" cy="4450946"/>
-            <wp:effectExtent l="0" t="0" r="1270" b="6985"/>
+            <wp:extent cx="4827039" cy="4028594"/>
+            <wp:effectExtent l="0" t="0" r="0" b="0"/>
             <wp:docPr id="7011" name="Imagem 7011"/>
             <wp:cNvGraphicFramePr>
               <a:graphicFrameLocks xmlns:a="http://schemas.openxmlformats.org/drawingml/2006/main" noChangeAspect="1"/>
@@ -12746,7 +15699,7 @@
                   <pic:spPr>
                     <a:xfrm>
                       <a:off x="0" y="0"/>
-                      <a:ext cx="5339072" cy="4455931"/>
+                      <a:ext cx="4835441" cy="4035606"/>
                     </a:xfrm>
                     <a:prstGeom prst="rect">
                       <a:avLst/>
@@ -12758,6 +15711,7 @@
           </wp:inline>
         </w:drawing>
       </w:r>
+      <w:bookmarkEnd w:id="1"/>
     </w:p>
     <w:p>
       <w:pPr>
@@ -12771,7 +15725,50 @@
         <w:rPr>
           <w:rFonts w:cstheme="minorHAnsi"/>
         </w:rPr>
-        <w:t>Para o caso do update, como é dito no enunciado que apenas é alterado a informação relativa aos alojamentos Bungalows, o único atributo que pode ser mudado é a tipologia. Como esse atributo apenas aparece na tabela Bungalow, é possível realizar um update sem a utilização de um trigger, visto que apenas vai alterar o valor numa única tabela.</w:t>
+        <w:lastRenderedPageBreak/>
+        <w:t xml:space="preserve">Para o caso do </w:t>
+      </w:r>
+      <w:proofErr w:type="spellStart"/>
+      <w:r>
+        <w:rPr>
+          <w:rFonts w:cstheme="minorHAnsi"/>
+        </w:rPr>
+        <w:t>update</w:t>
+      </w:r>
+      <w:proofErr w:type="spellEnd"/>
+      <w:r>
+        <w:rPr>
+          <w:rFonts w:cstheme="minorHAnsi"/>
+        </w:rPr>
+        <w:t xml:space="preserve">, como é dito no enunciado que apenas é alterado a informação relativa aos alojamentos Bungalows, o único atributo que pode ser mudado é a tipologia. Como esse atributo apenas aparece na tabela Bungalow, é possível realizar um </w:t>
+      </w:r>
+      <w:proofErr w:type="spellStart"/>
+      <w:r>
+        <w:rPr>
+          <w:rFonts w:cstheme="minorHAnsi"/>
+        </w:rPr>
+        <w:t>update</w:t>
+      </w:r>
+      <w:proofErr w:type="spellEnd"/>
+      <w:r>
+        <w:rPr>
+          <w:rFonts w:cstheme="minorHAnsi"/>
+        </w:rPr>
+        <w:t xml:space="preserve"> sem a utilização de um </w:t>
+      </w:r>
+      <w:proofErr w:type="spellStart"/>
+      <w:r>
+        <w:rPr>
+          <w:rFonts w:cstheme="minorHAnsi"/>
+        </w:rPr>
+        <w:t>trigger</w:t>
+      </w:r>
+      <w:proofErr w:type="spellEnd"/>
+      <w:r>
+        <w:rPr>
+          <w:rFonts w:cstheme="minorHAnsi"/>
+        </w:rPr>
+        <w:t>, visto que apenas vai alterar o valor numa única tabela.</w:t>
       </w:r>
     </w:p>
     <w:p>
@@ -12931,7 +15928,7 @@
           <w:rPr>
             <w:noProof/>
           </w:rPr>
-          <w:t>21</w:t>
+          <w:t>22</w:t>
         </w:r>
         <w:r>
           <w:fldChar w:fldCharType="end"/>
@@ -17699,7 +20696,7 @@
 </file>
 
 <file path=customXml/itemProps1.xml><?xml version="1.0" encoding="utf-8"?>
-<ds:datastoreItem xmlns:ds="http://schemas.openxmlformats.org/officeDocument/2006/customXml" ds:itemID="{A6B84FBC-545E-41B4-B66B-D9CFECA0D796}">
+<ds:datastoreItem xmlns:ds="http://schemas.openxmlformats.org/officeDocument/2006/customXml" ds:itemID="{3EBD524D-7896-4681-A0AD-87F5C017A86E}">
   <ds:schemaRefs>
     <ds:schemaRef ds:uri="http://schemas.openxmlformats.org/officeDocument/2006/bibliography"/>
   </ds:schemaRefs>

</xml_diff>